<commit_message>
I am pushing my changes 16/10/24
</commit_message>
<xml_diff>
--- a/(Workplace) Building Responsive Web Applications - Evidence.docx
+++ b/(Workplace) Building Responsive Web Applications - Evidence.docx
@@ -11,7 +11,7 @@
         </w:rPr>
       </w:pPr>
       <w:bookmarkStart w:id="0" w:name="_Toc177976715"/>
-      <w:bookmarkStart w:id="1" w:name="_Toc179384687"/>
+      <w:bookmarkStart w:id="1" w:name="_Toc179801563"/>
       <w:r>
         <w:rPr>
           <w:lang w:val="en-GB"/>
@@ -71,7 +71,7 @@
           <w:r>
             <w:fldChar w:fldCharType="separate"/>
           </w:r>
-          <w:hyperlink w:anchor="_Toc179384687" w:history="1">
+          <w:hyperlink w:anchor="_Toc179801563" w:history="1">
             <w:r>
               <w:rPr>
                 <w:rStyle w:val="Hyperlink"/>
@@ -99,7 +99,7 @@
                 <w:noProof/>
                 <w:webHidden/>
               </w:rPr>
-              <w:instrText xml:space="preserve"> PAGEREF _Toc179384687 \h </w:instrText>
+              <w:instrText xml:space="preserve"> PAGEREF _Toc179801563 \h </w:instrText>
             </w:r>
             <w:r>
               <w:rPr>
@@ -141,7 +141,7 @@
               <w:noProof/>
             </w:rPr>
           </w:pPr>
-          <w:hyperlink w:anchor="_Toc179384688" w:history="1">
+          <w:hyperlink w:anchor="_Toc179801564" w:history="1">
             <w:r>
               <w:rPr>
                 <w:rStyle w:val="Hyperlink"/>
@@ -169,7 +169,7 @@
                 <w:noProof/>
                 <w:webHidden/>
               </w:rPr>
-              <w:instrText xml:space="preserve"> PAGEREF _Toc179384688 \h </w:instrText>
+              <w:instrText xml:space="preserve"> PAGEREF _Toc179801564 \h </w:instrText>
             </w:r>
             <w:r>
               <w:rPr>
@@ -211,7 +211,7 @@
               <w:noProof/>
             </w:rPr>
           </w:pPr>
-          <w:hyperlink w:anchor="_Toc179384689" w:history="1">
+          <w:hyperlink w:anchor="_Toc179801565" w:history="1">
             <w:r>
               <w:rPr>
                 <w:rStyle w:val="Hyperlink"/>
@@ -239,7 +239,7 @@
                 <w:noProof/>
                 <w:webHidden/>
               </w:rPr>
-              <w:instrText xml:space="preserve"> PAGEREF _Toc179384689 \h </w:instrText>
+              <w:instrText xml:space="preserve"> PAGEREF _Toc179801565 \h </w:instrText>
             </w:r>
             <w:r>
               <w:rPr>
@@ -281,7 +281,7 @@
               <w:noProof/>
             </w:rPr>
           </w:pPr>
-          <w:hyperlink w:anchor="_Toc179384690" w:history="1">
+          <w:hyperlink w:anchor="_Toc179801566" w:history="1">
             <w:r>
               <w:rPr>
                 <w:rStyle w:val="Hyperlink"/>
@@ -309,7 +309,7 @@
                 <w:noProof/>
                 <w:webHidden/>
               </w:rPr>
-              <w:instrText xml:space="preserve"> PAGEREF _Toc179384690 \h </w:instrText>
+              <w:instrText xml:space="preserve"> PAGEREF _Toc179801566 \h </w:instrText>
             </w:r>
             <w:r>
               <w:rPr>
@@ -351,7 +351,7 @@
               <w:noProof/>
             </w:rPr>
           </w:pPr>
-          <w:hyperlink w:anchor="_Toc179384691" w:history="1">
+          <w:hyperlink w:anchor="_Toc179801567" w:history="1">
             <w:r>
               <w:rPr>
                 <w:rStyle w:val="Hyperlink"/>
@@ -378,7 +378,7 @@
                 <w:noProof/>
                 <w:webHidden/>
               </w:rPr>
-              <w:instrText xml:space="preserve"> PAGEREF _Toc179384691 \h </w:instrText>
+              <w:instrText xml:space="preserve"> PAGEREF _Toc179801567 \h </w:instrText>
             </w:r>
             <w:r>
               <w:rPr>
@@ -420,7 +420,7 @@
               <w:noProof/>
             </w:rPr>
           </w:pPr>
-          <w:hyperlink w:anchor="_Toc179384692" w:history="1">
+          <w:hyperlink w:anchor="_Toc179801568" w:history="1">
             <w:r>
               <w:rPr>
                 <w:rStyle w:val="Hyperlink"/>
@@ -447,7 +447,7 @@
                 <w:noProof/>
                 <w:webHidden/>
               </w:rPr>
-              <w:instrText xml:space="preserve"> PAGEREF _Toc179384692 \h </w:instrText>
+              <w:instrText xml:space="preserve"> PAGEREF _Toc179801568 \h </w:instrText>
             </w:r>
             <w:r>
               <w:rPr>
@@ -468,6 +468,75 @@
                 <w:webHidden/>
               </w:rPr>
               <w:t>7</w:t>
+            </w:r>
+            <w:r>
+              <w:rPr>
+                <w:noProof/>
+                <w:webHidden/>
+              </w:rPr>
+              <w:fldChar w:fldCharType="end"/>
+            </w:r>
+          </w:hyperlink>
+        </w:p>
+        <w:p>
+          <w:pPr>
+            <w:pStyle w:val="TOC2"/>
+            <w:tabs>
+              <w:tab w:val="right" w:leader="dot" w:pos="9350"/>
+            </w:tabs>
+            <w:rPr>
+              <w:rFonts w:eastAsiaTheme="minorEastAsia"/>
+              <w:noProof/>
+            </w:rPr>
+          </w:pPr>
+          <w:hyperlink w:anchor="_Toc179801569" w:history="1">
+            <w:r>
+              <w:rPr>
+                <w:rStyle w:val="Hyperlink"/>
+                <w:noProof/>
+              </w:rPr>
+              <w:t>Products Page and Basket</w:t>
+            </w:r>
+            <w:r>
+              <w:rPr>
+                <w:noProof/>
+                <w:webHidden/>
+              </w:rPr>
+              <w:tab/>
+            </w:r>
+            <w:r>
+              <w:rPr>
+                <w:noProof/>
+                <w:webHidden/>
+              </w:rPr>
+              <w:fldChar w:fldCharType="begin"/>
+            </w:r>
+            <w:r>
+              <w:rPr>
+                <w:noProof/>
+                <w:webHidden/>
+              </w:rPr>
+              <w:instrText xml:space="preserve"> PAGEREF _Toc179801569 \h </w:instrText>
+            </w:r>
+            <w:r>
+              <w:rPr>
+                <w:noProof/>
+                <w:webHidden/>
+              </w:rPr>
+            </w:r>
+            <w:r>
+              <w:rPr>
+                <w:noProof/>
+                <w:webHidden/>
+              </w:rPr>
+              <w:fldChar w:fldCharType="separate"/>
+            </w:r>
+            <w:r>
+              <w:rPr>
+                <w:noProof/>
+                <w:webHidden/>
+              </w:rPr>
+              <w:t>11</w:t>
             </w:r>
             <w:r>
               <w:rPr>
@@ -497,7 +566,7 @@
           <w:lang w:val="en-GB"/>
         </w:rPr>
       </w:pPr>
-      <w:bookmarkStart w:id="2" w:name="_Toc179384688"/>
+      <w:bookmarkStart w:id="2" w:name="_Toc179801564"/>
       <w:r>
         <w:rPr>
           <w:lang w:val="en-GB"/>
@@ -677,7 +746,7 @@
           <w:lang w:val="en-GB"/>
         </w:rPr>
       </w:pPr>
-      <w:bookmarkStart w:id="3" w:name="_Toc179384689"/>
+      <w:bookmarkStart w:id="3" w:name="_Toc179801565"/>
       <w:r>
         <w:rPr>
           <w:lang w:val="en-GB"/>
@@ -1087,13 +1156,43 @@
         <w:rPr>
           <w:lang w:val="en-GB"/>
         </w:rPr>
-        <w:t xml:space="preserve"> a greater user experience. </w:t>
-      </w:r>
-      <w:r>
-        <w:rPr>
-          <w:lang w:val="en-GB"/>
-        </w:rPr>
-        <w:t>Here I show a footer section which may show support information such as contact numbers and email addresses.</w:t>
+        <w:t xml:space="preserve"> a greater user experience</w:t>
+      </w:r>
+      <w:r>
+        <w:rPr>
+          <w:lang w:val="en-GB"/>
+        </w:rPr>
+        <w:t xml:space="preserve"> and adhering to the WCAG guideline of</w:t>
+      </w:r>
+      <w:r>
+        <w:rPr>
+          <w:lang w:val="en-GB"/>
+        </w:rPr>
+        <w:t xml:space="preserve"> ‘Help users navigate and find content’</w:t>
+      </w:r>
+      <w:r>
+        <w:rPr>
+          <w:lang w:val="en-GB"/>
+        </w:rPr>
+        <w:t xml:space="preserve">. </w:t>
+      </w:r>
+      <w:r>
+        <w:rPr>
+          <w:lang w:val="en-GB"/>
+        </w:rPr>
+        <w:t xml:space="preserve">Here I </w:t>
+      </w:r>
+      <w:r>
+        <w:rPr>
+          <w:lang w:val="en-GB"/>
+        </w:rPr>
+        <w:t>include</w:t>
+      </w:r>
+      <w:r>
+        <w:rPr>
+          <w:lang w:val="en-GB"/>
+        </w:rPr>
+        <w:t xml:space="preserve"> a footer section which may show support information such as contact numbers and email addresses.</w:t>
       </w:r>
     </w:p>
     <w:p>
@@ -1163,10 +1262,7 @@
         <w:fldChar w:fldCharType="begin"/>
       </w:r>
       <w:r>
-        <w:instrText xml:space="preserve"> SEQ Figure \* </w:instrText>
-      </w:r>
-      <w:r>
-        <w:instrText xml:space="preserve">ARABIC </w:instrText>
+        <w:instrText xml:space="preserve"> SEQ Figure \* ARABIC </w:instrText>
       </w:r>
       <w:r>
         <w:fldChar w:fldCharType="separate"/>
@@ -1245,7 +1341,7 @@
           <w:lang w:val="en-GB"/>
         </w:rPr>
       </w:pPr>
-      <w:bookmarkStart w:id="4" w:name="_Toc179384690"/>
+      <w:bookmarkStart w:id="4" w:name="_Toc179801566"/>
       <w:r>
         <w:rPr>
           <w:lang w:val="en-GB"/>
@@ -1671,16 +1767,7 @@
         <w:t xml:space="preserve">. </w:t>
       </w:r>
       <w:r>
-        <w:t>T</w:t>
-      </w:r>
-      <w:r>
-        <w:t xml:space="preserve">he </w:t>
-      </w:r>
-      <w:r>
-        <w:t xml:space="preserve">layout of the </w:t>
-      </w:r>
-      <w:r>
-        <w:t>elements,</w:t>
+        <w:t>The layout of the elements</w:t>
       </w:r>
       <w:r>
         <w:t xml:space="preserve"> </w:t>
@@ -1709,7 +1796,7 @@
       <w:pPr>
         <w:pStyle w:val="Heading2"/>
       </w:pPr>
-      <w:bookmarkStart w:id="5" w:name="_Toc179384691"/>
+      <w:bookmarkStart w:id="5" w:name="_Toc179801567"/>
       <w:r>
         <w:t>Using</w:t>
       </w:r>
@@ -2010,7 +2097,7 @@
       <w:pPr>
         <w:pStyle w:val="Heading2"/>
       </w:pPr>
-      <w:bookmarkStart w:id="6" w:name="_Toc179384692"/>
+      <w:bookmarkStart w:id="6" w:name="_Toc179801568"/>
       <w:r>
         <w:t>Displaying Data</w:t>
       </w:r>
@@ -2448,18 +2535,1596 @@
         <w:t xml:space="preserve">I have also created </w:t>
       </w:r>
       <w:r>
-        <w:t>a button group which have the edit and delete buttons</w:t>
-      </w:r>
-      <w:r>
-        <w:t>. The layout has been set using grid</w:t>
-      </w:r>
-      <w:r>
-        <w:t xml:space="preserve"> and changes dynamically to smaller or larger screen sizes.</w:t>
+        <w:t>a button group which ha</w:t>
+      </w:r>
+      <w:r>
+        <w:t>s</w:t>
+      </w:r>
+      <w:r>
+        <w:t xml:space="preserve"> the edit and delete buttons</w:t>
+      </w:r>
+      <w:r>
+        <w:t xml:space="preserve">. The layout has been set using </w:t>
+      </w:r>
+      <w:r>
+        <w:t xml:space="preserve">Bootstraps </w:t>
+      </w:r>
+      <w:r>
+        <w:t>grid</w:t>
+      </w:r>
+      <w:r>
+        <w:t xml:space="preserve"> system</w:t>
+      </w:r>
+      <w:r>
+        <w:t>,</w:t>
+      </w:r>
+      <w:r>
+        <w:t xml:space="preserve"> which is built with </w:t>
+      </w:r>
+      <w:r>
+        <w:t>flexbox.</w:t>
+      </w:r>
+      <w:r>
+        <w:t xml:space="preserve"> </w:t>
+      </w:r>
+      <w:r>
+        <w:t xml:space="preserve">This means that the </w:t>
+      </w:r>
+      <w:r>
+        <w:t>elements</w:t>
+      </w:r>
+      <w:r>
+        <w:t xml:space="preserve"> </w:t>
+      </w:r>
+      <w:r>
+        <w:t xml:space="preserve">on the page </w:t>
+      </w:r>
+      <w:r>
+        <w:t>change dynamically to smaller or larger screen sizes</w:t>
+      </w:r>
+      <w:r>
+        <w:t xml:space="preserve"> and use a mobile-first approach</w:t>
+      </w:r>
+      <w:r>
+        <w:t>.</w:t>
+      </w:r>
+    </w:p>
+    <w:p>
+      <w:r>
+        <w:t xml:space="preserve">At the top of this </w:t>
+      </w:r>
+      <w:r>
+        <w:t>page,</w:t>
+      </w:r>
+      <w:r>
+        <w:t xml:space="preserve"> I have added a ‘Add New Event’</w:t>
+      </w:r>
+      <w:r>
+        <w:t xml:space="preserve"> button. When pressed, this produces a modal</w:t>
+      </w:r>
+      <w:r>
+        <w:t xml:space="preserve"> that allows a user to input new </w:t>
+      </w:r>
+      <w:r>
+        <w:t xml:space="preserve">event </w:t>
+      </w:r>
+      <w:r>
+        <w:t>data</w:t>
+      </w:r>
+      <w:r>
+        <w:t>. The modal can be seen below in</w:t>
+      </w:r>
+      <w:r>
+        <w:t xml:space="preserve"> figure 11.</w:t>
+      </w:r>
+    </w:p>
+    <w:p>
+      <w:pPr>
+        <w:keepNext/>
+        <w:jc w:val="center"/>
+      </w:pPr>
+      <w:r>
+        <w:rPr>
+          <w:noProof/>
+        </w:rPr>
+        <w:drawing>
+          <wp:inline distT="0" distB="0" distL="0" distR="0" wp14:anchorId="6534F133" wp14:editId="27FFD715">
+            <wp:extent cx="3380740" cy="2975345"/>
+            <wp:effectExtent l="19050" t="19050" r="10160" b="15875"/>
+            <wp:docPr id="11" name="Picture 11" descr="A screenshot of a computer&#10;&#10;Description automatically generated"/>
+            <wp:cNvGraphicFramePr>
+              <a:graphicFrameLocks xmlns:a="http://schemas.openxmlformats.org/drawingml/2006/main" noChangeAspect="1"/>
+            </wp:cNvGraphicFramePr>
+            <a:graphic xmlns:a="http://schemas.openxmlformats.org/drawingml/2006/main">
+              <a:graphicData uri="http://schemas.openxmlformats.org/drawingml/2006/picture">
+                <pic:pic xmlns:pic="http://schemas.openxmlformats.org/drawingml/2006/picture">
+                  <pic:nvPicPr>
+                    <pic:cNvPr id="11" name="Picture 11" descr="A screenshot of a computer&#10;&#10;Description automatically generated"/>
+                    <pic:cNvPicPr/>
+                  </pic:nvPicPr>
+                  <pic:blipFill rotWithShape="1">
+                    <a:blip r:embed="rId17" cstate="print">
+                      <a:extLst>
+                        <a:ext uri="{28A0092B-C50C-407E-A947-70E740481C1C}">
+                          <a14:useLocalDpi xmlns:a14="http://schemas.microsoft.com/office/drawing/2010/main" val="0"/>
+                        </a:ext>
+                      </a:extLst>
+                    </a:blip>
+                    <a:srcRect l="21482" t="16937" r="21619" b="10032"/>
+                    <a:stretch/>
+                  </pic:blipFill>
+                  <pic:spPr bwMode="auto">
+                    <a:xfrm>
+                      <a:off x="0" y="0"/>
+                      <a:ext cx="3381870" cy="2976339"/>
+                    </a:xfrm>
+                    <a:prstGeom prst="rect">
+                      <a:avLst/>
+                    </a:prstGeom>
+                    <a:ln>
+                      <a:solidFill>
+                        <a:schemeClr val="tx1"/>
+                      </a:solidFill>
+                    </a:ln>
+                    <a:extLst>
+                      <a:ext uri="{53640926-AAD7-44D8-BBD7-CCE9431645EC}">
+                        <a14:shadowObscured xmlns:a14="http://schemas.microsoft.com/office/drawing/2010/main"/>
+                      </a:ext>
+                    </a:extLst>
+                  </pic:spPr>
+                </pic:pic>
+              </a:graphicData>
+            </a:graphic>
+          </wp:inline>
+        </w:drawing>
+      </w:r>
+    </w:p>
+    <w:p>
+      <w:pPr>
+        <w:pStyle w:val="Caption"/>
+      </w:pPr>
+      <w:r>
+        <w:t xml:space="preserve">Figure </w:t>
+      </w:r>
+      <w:r>
+        <w:fldChar w:fldCharType="begin"/>
+      </w:r>
+      <w:r>
+        <w:instrText xml:space="preserve"> SEQ Figure \* ARABIC </w:instrText>
+      </w:r>
+      <w:r>
+        <w:fldChar w:fldCharType="separate"/>
+      </w:r>
+      <w:r>
+        <w:rPr>
+          <w:noProof/>
+        </w:rPr>
+        <w:t>11</w:t>
+      </w:r>
+      <w:r>
+        <w:rPr>
+          <w:noProof/>
+        </w:rPr>
+        <w:fldChar w:fldCharType="end"/>
+      </w:r>
+      <w:r>
+        <w:t>: New Event Modal</w:t>
+      </w:r>
+    </w:p>
+    <w:p>
+      <w:r>
+        <w:t xml:space="preserve">Once submit is pressed </w:t>
+      </w:r>
+      <w:r>
+        <w:t>it triggers a</w:t>
+      </w:r>
+      <w:r>
+        <w:t xml:space="preserve">n addNew function </w:t>
+      </w:r>
+      <w:r>
+        <w:t xml:space="preserve">which takes the form data and then </w:t>
+      </w:r>
+      <w:r>
+        <w:t xml:space="preserve">uses </w:t>
+      </w:r>
+      <w:r>
+        <w:t>two</w:t>
+      </w:r>
+      <w:r>
+        <w:t xml:space="preserve"> Axios POST request</w:t>
+      </w:r>
+      <w:r>
+        <w:t>s</w:t>
+      </w:r>
+      <w:r>
+        <w:t xml:space="preserve"> to </w:t>
+      </w:r>
+      <w:r>
+        <w:t xml:space="preserve">submit the </w:t>
+      </w:r>
+      <w:r>
+        <w:t xml:space="preserve">new </w:t>
+      </w:r>
+      <w:r>
+        <w:t>event</w:t>
+      </w:r>
+      <w:r>
+        <w:t xml:space="preserve"> and any message data</w:t>
+      </w:r>
+      <w:r>
+        <w:t>. Below in figure 12</w:t>
+      </w:r>
+      <w:r>
+        <w:t xml:space="preserve"> and 13</w:t>
+      </w:r>
+      <w:r>
+        <w:t>, you can see the code for the addNew function and the POST request</w:t>
+      </w:r>
+      <w:r>
+        <w:t>s</w:t>
+      </w:r>
+      <w:r>
+        <w:t>.</w:t>
+      </w:r>
+    </w:p>
+    <w:p>
+      <w:pPr>
+        <w:keepNext/>
+      </w:pPr>
+      <w:r>
+        <w:rPr>
+          <w:noProof/>
+        </w:rPr>
+        <w:drawing>
+          <wp:inline distT="0" distB="0" distL="0" distR="0" wp14:anchorId="46B9C7D4" wp14:editId="794D7C6B">
+            <wp:extent cx="5184475" cy="2552895"/>
+            <wp:effectExtent l="0" t="0" r="0" b="0"/>
+            <wp:docPr id="12" name="Picture 12" descr="A screen shot of a computer program&#10;&#10;Description automatically generated"/>
+            <wp:cNvGraphicFramePr>
+              <a:graphicFrameLocks xmlns:a="http://schemas.openxmlformats.org/drawingml/2006/main" noChangeAspect="1"/>
+            </wp:cNvGraphicFramePr>
+            <a:graphic xmlns:a="http://schemas.openxmlformats.org/drawingml/2006/main">
+              <a:graphicData uri="http://schemas.openxmlformats.org/drawingml/2006/picture">
+                <pic:pic xmlns:pic="http://schemas.openxmlformats.org/drawingml/2006/picture">
+                  <pic:nvPicPr>
+                    <pic:cNvPr id="12" name="Picture 12" descr="A screen shot of a computer program&#10;&#10;Description automatically generated"/>
+                    <pic:cNvPicPr/>
+                  </pic:nvPicPr>
+                  <pic:blipFill>
+                    <a:blip r:embed="rId18">
+                      <a:extLst>
+                        <a:ext uri="{28A0092B-C50C-407E-A947-70E740481C1C}">
+                          <a14:useLocalDpi xmlns:a14="http://schemas.microsoft.com/office/drawing/2010/main" val="0"/>
+                        </a:ext>
+                      </a:extLst>
+                    </a:blip>
+                    <a:stretch>
+                      <a:fillRect/>
+                    </a:stretch>
+                  </pic:blipFill>
+                  <pic:spPr>
+                    <a:xfrm>
+                      <a:off x="0" y="0"/>
+                      <a:ext cx="5200739" cy="2560904"/>
+                    </a:xfrm>
+                    <a:prstGeom prst="rect">
+                      <a:avLst/>
+                    </a:prstGeom>
+                  </pic:spPr>
+                </pic:pic>
+              </a:graphicData>
+            </a:graphic>
+          </wp:inline>
+        </w:drawing>
+      </w:r>
+    </w:p>
+    <w:p>
+      <w:pPr>
+        <w:pStyle w:val="Caption"/>
+      </w:pPr>
+      <w:r>
+        <w:t xml:space="preserve">Figure </w:t>
+      </w:r>
+      <w:r>
+        <w:fldChar w:fldCharType="begin"/>
+      </w:r>
+      <w:r>
+        <w:instrText xml:space="preserve"> SEQ Figure \* ARABIC </w:instrText>
+      </w:r>
+      <w:r>
+        <w:fldChar w:fldCharType="separate"/>
+      </w:r>
+      <w:r>
+        <w:rPr>
+          <w:noProof/>
+        </w:rPr>
+        <w:t>12</w:t>
+      </w:r>
+      <w:r>
+        <w:rPr>
+          <w:noProof/>
+        </w:rPr>
+        <w:fldChar w:fldCharType="end"/>
+      </w:r>
+      <w:r>
+        <w:t>: addNew Function</w:t>
+      </w:r>
+    </w:p>
+    <w:p>
+      <w:pPr>
+        <w:keepNext/>
+        <w:jc w:val="center"/>
+      </w:pPr>
+      <w:r>
+        <w:rPr>
+          <w:noProof/>
+        </w:rPr>
+        <w:lastRenderedPageBreak/>
+        <w:drawing>
+          <wp:inline distT="0" distB="0" distL="0" distR="0" wp14:anchorId="5EAD17FA" wp14:editId="0618784B">
+            <wp:extent cx="5691637" cy="4966197"/>
+            <wp:effectExtent l="19050" t="19050" r="23495" b="25400"/>
+            <wp:docPr id="15" name="Picture 15" descr="A screen shot of a computer program&#10;&#10;Description automatically generated"/>
+            <wp:cNvGraphicFramePr>
+              <a:graphicFrameLocks xmlns:a="http://schemas.openxmlformats.org/drawingml/2006/main" noChangeAspect="1"/>
+            </wp:cNvGraphicFramePr>
+            <a:graphic xmlns:a="http://schemas.openxmlformats.org/drawingml/2006/main">
+              <a:graphicData uri="http://schemas.openxmlformats.org/drawingml/2006/picture">
+                <pic:pic xmlns:pic="http://schemas.openxmlformats.org/drawingml/2006/picture">
+                  <pic:nvPicPr>
+                    <pic:cNvPr id="15" name="Picture 15" descr="A screen shot of a computer program&#10;&#10;Description automatically generated"/>
+                    <pic:cNvPicPr/>
+                  </pic:nvPicPr>
+                  <pic:blipFill>
+                    <a:blip r:embed="rId19">
+                      <a:extLst>
+                        <a:ext uri="{28A0092B-C50C-407E-A947-70E740481C1C}">
+                          <a14:useLocalDpi xmlns:a14="http://schemas.microsoft.com/office/drawing/2010/main" val="0"/>
+                        </a:ext>
+                      </a:extLst>
+                    </a:blip>
+                    <a:stretch>
+                      <a:fillRect/>
+                    </a:stretch>
+                  </pic:blipFill>
+                  <pic:spPr>
+                    <a:xfrm>
+                      <a:off x="0" y="0"/>
+                      <a:ext cx="5696023" cy="4970024"/>
+                    </a:xfrm>
+                    <a:prstGeom prst="rect">
+                      <a:avLst/>
+                    </a:prstGeom>
+                    <a:ln>
+                      <a:solidFill>
+                        <a:schemeClr val="tx1"/>
+                      </a:solidFill>
+                    </a:ln>
+                  </pic:spPr>
+                </pic:pic>
+              </a:graphicData>
+            </a:graphic>
+          </wp:inline>
+        </w:drawing>
+      </w:r>
+    </w:p>
+    <w:p>
+      <w:pPr>
+        <w:pStyle w:val="Caption"/>
+      </w:pPr>
+      <w:r>
+        <w:t xml:space="preserve">Figure </w:t>
+      </w:r>
+      <w:r>
+        <w:fldChar w:fldCharType="begin"/>
+      </w:r>
+      <w:r>
+        <w:instrText xml:space="preserve"> SEQ Figure \* ARABIC </w:instrText>
+      </w:r>
+      <w:r>
+        <w:fldChar w:fldCharType="separate"/>
+      </w:r>
+      <w:r>
+        <w:rPr>
+          <w:noProof/>
+        </w:rPr>
+        <w:t>13</w:t>
+      </w:r>
+      <w:r>
+        <w:rPr>
+          <w:noProof/>
+        </w:rPr>
+        <w:fldChar w:fldCharType="end"/>
+      </w:r>
+      <w:r>
+        <w:t>: New Event POST Requests</w:t>
+      </w:r>
+    </w:p>
+    <w:p>
+      <w:r>
+        <w:t xml:space="preserve">When sending POST </w:t>
+      </w:r>
+      <w:r>
+        <w:t>requests,</w:t>
+      </w:r>
+      <w:r>
+        <w:t xml:space="preserve"> the data is automatically s</w:t>
+      </w:r>
+      <w:r>
+        <w:t xml:space="preserve">et an ‘ID’ property so each individual bit of data can be </w:t>
+      </w:r>
+      <w:r>
+        <w:t>identified. This</w:t>
+      </w:r>
+      <w:r>
+        <w:t xml:space="preserve"> ID</w:t>
+      </w:r>
+      <w:r>
+        <w:t xml:space="preserve"> is useful for looping through </w:t>
+      </w:r>
+      <w:r>
+        <w:t>data in React</w:t>
+      </w:r>
+      <w:r>
+        <w:t>,</w:t>
+      </w:r>
+      <w:r>
+        <w:t xml:space="preserve"> as each </w:t>
+      </w:r>
+      <w:r>
+        <w:t xml:space="preserve">child in a list should </w:t>
+      </w:r>
+      <w:r>
+        <w:t>have a unique ‘key’ prop</w:t>
+      </w:r>
+      <w:r>
+        <w:t xml:space="preserve"> </w:t>
+      </w:r>
+      <w:r>
+        <w:t>as a way for React to handle DOM changes.</w:t>
+      </w:r>
+      <w:r>
+        <w:t xml:space="preserve"> I </w:t>
+      </w:r>
+      <w:r>
+        <w:t xml:space="preserve">have added an </w:t>
+      </w:r>
+      <w:r>
+        <w:t>‘</w:t>
+      </w:r>
+      <w:r>
+        <w:t>eventID</w:t>
+      </w:r>
+      <w:r>
+        <w:t>’</w:t>
+      </w:r>
+      <w:r>
+        <w:t xml:space="preserve"> property</w:t>
+      </w:r>
+      <w:r>
+        <w:t>,</w:t>
+      </w:r>
+      <w:r>
+        <w:t xml:space="preserve"> </w:t>
+      </w:r>
+      <w:r>
+        <w:t>s</w:t>
+      </w:r>
+      <w:r>
+        <w:t xml:space="preserve">o </w:t>
+      </w:r>
+      <w:r>
+        <w:t xml:space="preserve">that </w:t>
+      </w:r>
+      <w:r>
+        <w:t xml:space="preserve">I can make requests to the </w:t>
+      </w:r>
+      <w:r>
+        <w:t>message’s</w:t>
+      </w:r>
+      <w:r>
+        <w:t xml:space="preserve"> endpoint by </w:t>
+      </w:r>
+      <w:r>
+        <w:t>eventID</w:t>
+      </w:r>
+      <w:r>
+        <w:t>.</w:t>
+      </w:r>
+      <w:r>
+        <w:t xml:space="preserve"> I have also added </w:t>
+      </w:r>
+      <w:r>
+        <w:t xml:space="preserve">the ‘sender’ property and a ‘date-time’ property so messages can </w:t>
+      </w:r>
+      <w:r>
+        <w:t xml:space="preserve">be </w:t>
+      </w:r>
+      <w:r>
+        <w:t>sorted.</w:t>
+      </w:r>
+      <w:r>
+        <w:t xml:space="preserve"> Below you can see the result of </w:t>
+      </w:r>
+      <w:r>
+        <w:t>my new event</w:t>
+      </w:r>
+      <w:r>
+        <w:t>.</w:t>
+      </w:r>
+    </w:p>
+    <w:p>
+      <w:pPr>
+        <w:keepNext/>
+        <w:jc w:val="center"/>
+      </w:pPr>
+      <w:r>
+        <w:rPr>
+          <w:noProof/>
+        </w:rPr>
+        <w:lastRenderedPageBreak/>
+        <w:drawing>
+          <wp:inline distT="0" distB="0" distL="0" distR="0" wp14:anchorId="0A928DB0" wp14:editId="486246BF">
+            <wp:extent cx="5943600" cy="4656455"/>
+            <wp:effectExtent l="19050" t="19050" r="19050" b="10795"/>
+            <wp:docPr id="14" name="Picture 14" descr="A screenshot of a computer&#10;&#10;Description automatically generated"/>
+            <wp:cNvGraphicFramePr>
+              <a:graphicFrameLocks xmlns:a="http://schemas.openxmlformats.org/drawingml/2006/main" noChangeAspect="1"/>
+            </wp:cNvGraphicFramePr>
+            <a:graphic xmlns:a="http://schemas.openxmlformats.org/drawingml/2006/main">
+              <a:graphicData uri="http://schemas.openxmlformats.org/drawingml/2006/picture">
+                <pic:pic xmlns:pic="http://schemas.openxmlformats.org/drawingml/2006/picture">
+                  <pic:nvPicPr>
+                    <pic:cNvPr id="14" name="Picture 14" descr="A screenshot of a computer&#10;&#10;Description automatically generated"/>
+                    <pic:cNvPicPr/>
+                  </pic:nvPicPr>
+                  <pic:blipFill>
+                    <a:blip r:embed="rId20" cstate="print">
+                      <a:extLst>
+                        <a:ext uri="{28A0092B-C50C-407E-A947-70E740481C1C}">
+                          <a14:useLocalDpi xmlns:a14="http://schemas.microsoft.com/office/drawing/2010/main" val="0"/>
+                        </a:ext>
+                      </a:extLst>
+                    </a:blip>
+                    <a:stretch>
+                      <a:fillRect/>
+                    </a:stretch>
+                  </pic:blipFill>
+                  <pic:spPr>
+                    <a:xfrm>
+                      <a:off x="0" y="0"/>
+                      <a:ext cx="5943600" cy="4656455"/>
+                    </a:xfrm>
+                    <a:prstGeom prst="rect">
+                      <a:avLst/>
+                    </a:prstGeom>
+                    <a:ln>
+                      <a:solidFill>
+                        <a:schemeClr val="tx1"/>
+                      </a:solidFill>
+                    </a:ln>
+                  </pic:spPr>
+                </pic:pic>
+              </a:graphicData>
+            </a:graphic>
+          </wp:inline>
+        </w:drawing>
+      </w:r>
+    </w:p>
+    <w:p>
+      <w:pPr>
+        <w:pStyle w:val="Caption"/>
+      </w:pPr>
+      <w:r>
+        <w:t xml:space="preserve">Figure </w:t>
+      </w:r>
+      <w:r>
+        <w:fldChar w:fldCharType="begin"/>
+      </w:r>
+      <w:r>
+        <w:instrText xml:space="preserve"> SEQ Figure \* ARABIC </w:instrText>
+      </w:r>
+      <w:r>
+        <w:fldChar w:fldCharType="separate"/>
+      </w:r>
+      <w:r>
+        <w:rPr>
+          <w:noProof/>
+        </w:rPr>
+        <w:t>14</w:t>
+      </w:r>
+      <w:r>
+        <w:rPr>
+          <w:noProof/>
+        </w:rPr>
+        <w:fldChar w:fldCharType="end"/>
+      </w:r>
+      <w:r>
+        <w:t>: New Event</w:t>
+      </w:r>
+    </w:p>
+    <w:p/>
+    <w:p>
+      <w:pPr>
+        <w:pStyle w:val="Heading2"/>
+      </w:pPr>
+      <w:bookmarkStart w:id="7" w:name="_Toc179801569"/>
+      <w:r>
+        <w:t>Products Page and Basket</w:t>
+      </w:r>
+      <w:bookmarkEnd w:id="7"/>
+    </w:p>
+    <w:p>
+      <w:r>
+        <w:t>The other aspect of my application is the sale of our products.</w:t>
+      </w:r>
+      <w:r>
+        <w:t xml:space="preserve"> To implement </w:t>
+      </w:r>
+      <w:r>
+        <w:t>this,</w:t>
+      </w:r>
+      <w:r>
+        <w:t xml:space="preserve"> I added </w:t>
+      </w:r>
+      <w:r>
+        <w:t xml:space="preserve">the </w:t>
+      </w:r>
+      <w:r>
+        <w:t xml:space="preserve">information for the </w:t>
+      </w:r>
+      <w:r>
+        <w:t>products that we sell</w:t>
+      </w:r>
+      <w:r>
+        <w:t>,</w:t>
+      </w:r>
+      <w:r>
+        <w:t xml:space="preserve"> into my </w:t>
+      </w:r>
+      <w:r>
+        <w:t xml:space="preserve">JSON </w:t>
+      </w:r>
+      <w:r>
+        <w:t>data</w:t>
+      </w:r>
+      <w:r>
+        <w:t>. I then made a GET request to my products endpoint</w:t>
+      </w:r>
+      <w:r>
+        <w:t xml:space="preserve"> and iterated over them in React</w:t>
+      </w:r>
+      <w:r>
+        <w:t>, creating Product Cards in the process.</w:t>
+      </w:r>
+      <w:r>
+        <w:t xml:space="preserve"> I downloaded images from the</w:t>
+      </w:r>
+      <w:r>
+        <w:t xml:space="preserve"> </w:t>
+      </w:r>
+      <w:r>
+        <w:t>internet</w:t>
+      </w:r>
+      <w:r>
+        <w:t xml:space="preserve"> just as templates and the result can be seen below (figure </w:t>
+      </w:r>
+      <w:r>
+        <w:t>15</w:t>
+      </w:r>
+      <w:r>
+        <w:t>).</w:t>
+      </w:r>
+      <w:r>
+        <w:t xml:space="preserve"> </w:t>
+      </w:r>
+    </w:p>
+    <w:p>
+      <w:pPr>
+        <w:keepNext/>
+        <w:jc w:val="center"/>
+      </w:pPr>
+      <w:r>
+        <w:rPr>
+          <w:noProof/>
+        </w:rPr>
+        <w:lastRenderedPageBreak/>
+        <w:drawing>
+          <wp:inline distT="0" distB="0" distL="0" distR="0" wp14:anchorId="773C3EAA" wp14:editId="1702A6DC">
+            <wp:extent cx="5743395" cy="2918946"/>
+            <wp:effectExtent l="19050" t="19050" r="10160" b="15240"/>
+            <wp:docPr id="16" name="Picture 16" descr="A screenshot of a social media post&#10;&#10;Description automatically generated"/>
+            <wp:cNvGraphicFramePr>
+              <a:graphicFrameLocks xmlns:a="http://schemas.openxmlformats.org/drawingml/2006/main" noChangeAspect="1"/>
+            </wp:cNvGraphicFramePr>
+            <a:graphic xmlns:a="http://schemas.openxmlformats.org/drawingml/2006/main">
+              <a:graphicData uri="http://schemas.openxmlformats.org/drawingml/2006/picture">
+                <pic:pic xmlns:pic="http://schemas.openxmlformats.org/drawingml/2006/picture">
+                  <pic:nvPicPr>
+                    <pic:cNvPr id="16" name="Picture 16" descr="A screenshot of a social media post&#10;&#10;Description automatically generated"/>
+                    <pic:cNvPicPr/>
+                  </pic:nvPicPr>
+                  <pic:blipFill>
+                    <a:blip r:embed="rId21" cstate="print">
+                      <a:extLst>
+                        <a:ext uri="{28A0092B-C50C-407E-A947-70E740481C1C}">
+                          <a14:useLocalDpi xmlns:a14="http://schemas.microsoft.com/office/drawing/2010/main" val="0"/>
+                        </a:ext>
+                      </a:extLst>
+                    </a:blip>
+                    <a:stretch>
+                      <a:fillRect/>
+                    </a:stretch>
+                  </pic:blipFill>
+                  <pic:spPr>
+                    <a:xfrm>
+                      <a:off x="0" y="0"/>
+                      <a:ext cx="5751485" cy="2923058"/>
+                    </a:xfrm>
+                    <a:prstGeom prst="rect">
+                      <a:avLst/>
+                    </a:prstGeom>
+                    <a:ln>
+                      <a:solidFill>
+                        <a:schemeClr val="tx1"/>
+                      </a:solidFill>
+                    </a:ln>
+                  </pic:spPr>
+                </pic:pic>
+              </a:graphicData>
+            </a:graphic>
+          </wp:inline>
+        </w:drawing>
+      </w:r>
+    </w:p>
+    <w:p>
+      <w:pPr>
+        <w:pStyle w:val="Caption"/>
+      </w:pPr>
+      <w:r>
+        <w:t xml:space="preserve">Figure </w:t>
+      </w:r>
+      <w:fldSimple w:instr=" SEQ Figure \* ARABIC ">
+        <w:r>
+          <w:rPr>
+            <w:noProof/>
+          </w:rPr>
+          <w:t>15</w:t>
+        </w:r>
+      </w:fldSimple>
+      <w:r>
+        <w:t>: Products Page</w:t>
+      </w:r>
+    </w:p>
+    <w:p>
+      <w:r>
+        <w:t xml:space="preserve">Here you can see the products </w:t>
+      </w:r>
+      <w:r>
+        <w:t xml:space="preserve">page (figure </w:t>
+      </w:r>
+      <w:r>
+        <w:t>15</w:t>
+      </w:r>
+      <w:r>
+        <w:t>).</w:t>
+      </w:r>
+      <w:r>
+        <w:t xml:space="preserve"> Each product has a title</w:t>
+      </w:r>
+      <w:r>
+        <w:t xml:space="preserve"> </w:t>
+      </w:r>
+      <w:r>
+        <w:t>and starting price</w:t>
+      </w:r>
+      <w:r>
+        <w:t>, as well as an ‘Info’ button, w</w:t>
+      </w:r>
+      <w:r>
+        <w:t xml:space="preserve">hich will take you to </w:t>
+      </w:r>
+      <w:r>
+        <w:t>the</w:t>
+      </w:r>
+      <w:r>
+        <w:t xml:space="preserve"> specific product page to decide </w:t>
+      </w:r>
+      <w:r>
+        <w:t>quantity and image</w:t>
+      </w:r>
+      <w:r>
+        <w:t>.</w:t>
+      </w:r>
+      <w:r>
+        <w:t xml:space="preserve"> </w:t>
+      </w:r>
+      <w:r>
+        <w:t>For accessibility</w:t>
+      </w:r>
+      <w:r>
+        <w:t xml:space="preserve"> and adherence to WCAG guidelines</w:t>
+      </w:r>
+      <w:r>
+        <w:t>,</w:t>
+      </w:r>
+      <w:r>
+        <w:t xml:space="preserve"> </w:t>
+      </w:r>
+      <w:r>
+        <w:t>I have added alt</w:t>
+      </w:r>
+      <w:r>
+        <w:t>ernative text to each image displayed so that screen readers</w:t>
+      </w:r>
+      <w:r>
+        <w:t xml:space="preserve"> can provide information about the images purpose to the reader</w:t>
+      </w:r>
+      <w:r>
+        <w:t>.</w:t>
+      </w:r>
+      <w:r>
+        <w:t xml:space="preserve"> To the left of this </w:t>
+      </w:r>
+      <w:r>
+        <w:t>page,</w:t>
+      </w:r>
+      <w:r>
+        <w:t xml:space="preserve"> you can see the</w:t>
+      </w:r>
+      <w:r>
+        <w:t xml:space="preserve"> </w:t>
+      </w:r>
+      <w:r>
+        <w:t>filters</w:t>
+      </w:r>
+      <w:r>
+        <w:t xml:space="preserve"> which will help the user narrow down the products they require, resulting in a greater user experience</w:t>
+      </w:r>
+      <w:r>
+        <w:t xml:space="preserve"> (see figure 16)</w:t>
+      </w:r>
+      <w:r>
+        <w:t>.</w:t>
+      </w:r>
+      <w:r>
+        <w:t xml:space="preserve"> This filters the array of products and then sets the product data to the result</w:t>
+      </w:r>
+      <w:r>
+        <w:t>.</w:t>
+      </w:r>
+    </w:p>
+    <w:p>
+      <w:pPr>
+        <w:keepNext/>
+      </w:pPr>
+      <w:r>
+        <w:rPr>
+          <w:noProof/>
+        </w:rPr>
+        <w:drawing>
+          <wp:inline distT="0" distB="0" distL="0" distR="0" wp14:anchorId="23CB7B43" wp14:editId="2D655ED8">
+            <wp:extent cx="5943600" cy="2870835"/>
+            <wp:effectExtent l="19050" t="19050" r="19050" b="24765"/>
+            <wp:docPr id="13" name="Picture 13" descr="A screenshot of a social media post&#10;&#10;Description automatically generated"/>
+            <wp:cNvGraphicFramePr>
+              <a:graphicFrameLocks xmlns:a="http://schemas.openxmlformats.org/drawingml/2006/main" noChangeAspect="1"/>
+            </wp:cNvGraphicFramePr>
+            <a:graphic xmlns:a="http://schemas.openxmlformats.org/drawingml/2006/main">
+              <a:graphicData uri="http://schemas.openxmlformats.org/drawingml/2006/picture">
+                <pic:pic xmlns:pic="http://schemas.openxmlformats.org/drawingml/2006/picture">
+                  <pic:nvPicPr>
+                    <pic:cNvPr id="13" name="Picture 13" descr="A screenshot of a social media post&#10;&#10;Description automatically generated"/>
+                    <pic:cNvPicPr/>
+                  </pic:nvPicPr>
+                  <pic:blipFill>
+                    <a:blip r:embed="rId22" cstate="print">
+                      <a:extLst>
+                        <a:ext uri="{28A0092B-C50C-407E-A947-70E740481C1C}">
+                          <a14:useLocalDpi xmlns:a14="http://schemas.microsoft.com/office/drawing/2010/main" val="0"/>
+                        </a:ext>
+                      </a:extLst>
+                    </a:blip>
+                    <a:stretch>
+                      <a:fillRect/>
+                    </a:stretch>
+                  </pic:blipFill>
+                  <pic:spPr>
+                    <a:xfrm>
+                      <a:off x="0" y="0"/>
+                      <a:ext cx="5943600" cy="2870835"/>
+                    </a:xfrm>
+                    <a:prstGeom prst="rect">
+                      <a:avLst/>
+                    </a:prstGeom>
+                    <a:ln>
+                      <a:solidFill>
+                        <a:schemeClr val="tx1"/>
+                      </a:solidFill>
+                    </a:ln>
+                  </pic:spPr>
+                </pic:pic>
+              </a:graphicData>
+            </a:graphic>
+          </wp:inline>
+        </w:drawing>
+      </w:r>
+    </w:p>
+    <w:p>
+      <w:pPr>
+        <w:pStyle w:val="Caption"/>
+      </w:pPr>
+      <w:r>
+        <w:t xml:space="preserve">Figure </w:t>
+      </w:r>
+      <w:r>
+        <w:fldChar w:fldCharType="begin"/>
+      </w:r>
+      <w:r>
+        <w:instrText xml:space="preserve"> SEQ Figure \* ARABIC </w:instrText>
+      </w:r>
+      <w:r>
+        <w:fldChar w:fldCharType="separate"/>
+      </w:r>
+      <w:r>
+        <w:rPr>
+          <w:noProof/>
+        </w:rPr>
+        <w:t>16</w:t>
+      </w:r>
+      <w:r>
+        <w:rPr>
+          <w:noProof/>
+        </w:rPr>
+        <w:fldChar w:fldCharType="end"/>
+      </w:r>
+      <w:r>
+        <w:t>: Filtered Products by Correx</w:t>
+      </w:r>
+    </w:p>
+    <w:p/>
+    <w:p>
+      <w:r>
+        <w:lastRenderedPageBreak/>
+        <w:t xml:space="preserve">After clicking on a </w:t>
+      </w:r>
+      <w:r>
+        <w:t>product,</w:t>
+      </w:r>
+      <w:r>
+        <w:t xml:space="preserve"> it will take you to </w:t>
+      </w:r>
+      <w:r>
+        <w:t>the</w:t>
+      </w:r>
+      <w:r>
+        <w:t xml:space="preserve"> product info page.</w:t>
+      </w:r>
+      <w:r>
+        <w:t xml:space="preserve"> This will allow a user to select the quantity they would like</w:t>
+      </w:r>
+      <w:r>
+        <w:t>.</w:t>
+      </w:r>
+      <w:r>
+        <w:t xml:space="preserve"> Changing the quantity will give </w:t>
+      </w:r>
+      <w:r>
+        <w:t>the user a</w:t>
+      </w:r>
+      <w:r>
+        <w:t xml:space="preserve"> preview of the price</w:t>
+      </w:r>
+      <w:r>
+        <w:t>,</w:t>
+      </w:r>
+      <w:r>
+        <w:t xml:space="preserve"> and at that point</w:t>
+      </w:r>
+      <w:r>
+        <w:t>,</w:t>
+      </w:r>
+      <w:r>
+        <w:t xml:space="preserve"> they can select ‘A</w:t>
+      </w:r>
+      <w:r>
+        <w:t xml:space="preserve">dd to </w:t>
+      </w:r>
+      <w:r>
+        <w:t>B</w:t>
+      </w:r>
+      <w:r>
+        <w:t>asket</w:t>
+      </w:r>
+      <w:r>
+        <w:t>’</w:t>
+      </w:r>
+      <w:r>
+        <w:t>.</w:t>
+      </w:r>
+      <w:r>
+        <w:t xml:space="preserve"> </w:t>
+      </w:r>
+      <w:r>
+        <w:t>Adding to basket</w:t>
+      </w:r>
+      <w:r>
+        <w:t xml:space="preserve"> </w:t>
+      </w:r>
+      <w:r>
+        <w:t>is</w:t>
+      </w:r>
+      <w:r>
+        <w:t xml:space="preserve"> a POST request to the user’s</w:t>
+      </w:r>
+      <w:r>
+        <w:t>,</w:t>
+      </w:r>
+      <w:r>
+        <w:t xml:space="preserve"> basket endpoint.</w:t>
+      </w:r>
+      <w:r>
+        <w:t xml:space="preserve"> After adding </w:t>
+      </w:r>
+      <w:r>
+        <w:t xml:space="preserve">a product, </w:t>
+      </w:r>
+      <w:r>
+        <w:t xml:space="preserve">the basket icon will </w:t>
+      </w:r>
+      <w:r>
+        <w:t>display</w:t>
+      </w:r>
+      <w:r>
+        <w:t xml:space="preserve"> a badge indicating how many products they </w:t>
+      </w:r>
+      <w:r>
+        <w:t>have</w:t>
+      </w:r>
+      <w:r>
+        <w:t>.</w:t>
+      </w:r>
+    </w:p>
+    <w:p>
+      <w:pPr>
+        <w:keepNext/>
+        <w:jc w:val="center"/>
+      </w:pPr>
+      <w:r>
+        <w:rPr>
+          <w:noProof/>
+        </w:rPr>
+        <w:drawing>
+          <wp:inline distT="0" distB="0" distL="0" distR="0" wp14:anchorId="4FD70948" wp14:editId="4C75C2C9">
+            <wp:extent cx="5943600" cy="1844256"/>
+            <wp:effectExtent l="19050" t="19050" r="19050" b="22860"/>
+            <wp:docPr id="18" name="Picture 18" descr="A screenshot of a computer&#10;&#10;Description automatically generated"/>
+            <wp:cNvGraphicFramePr>
+              <a:graphicFrameLocks xmlns:a="http://schemas.openxmlformats.org/drawingml/2006/main" noChangeAspect="1"/>
+            </wp:cNvGraphicFramePr>
+            <a:graphic xmlns:a="http://schemas.openxmlformats.org/drawingml/2006/main">
+              <a:graphicData uri="http://schemas.openxmlformats.org/drawingml/2006/picture">
+                <pic:pic xmlns:pic="http://schemas.openxmlformats.org/drawingml/2006/picture">
+                  <pic:nvPicPr>
+                    <pic:cNvPr id="18" name="Picture 18" descr="A screenshot of a computer&#10;&#10;Description automatically generated"/>
+                    <pic:cNvPicPr/>
+                  </pic:nvPicPr>
+                  <pic:blipFill rotWithShape="1">
+                    <a:blip r:embed="rId23" cstate="print">
+                      <a:extLst>
+                        <a:ext uri="{28A0092B-C50C-407E-A947-70E740481C1C}">
+                          <a14:useLocalDpi xmlns:a14="http://schemas.microsoft.com/office/drawing/2010/main" val="0"/>
+                        </a:ext>
+                      </a:extLst>
+                    </a:blip>
+                    <a:srcRect b="11209"/>
+                    <a:stretch/>
+                  </pic:blipFill>
+                  <pic:spPr bwMode="auto">
+                    <a:xfrm>
+                      <a:off x="0" y="0"/>
+                      <a:ext cx="5943600" cy="1844256"/>
+                    </a:xfrm>
+                    <a:prstGeom prst="rect">
+                      <a:avLst/>
+                    </a:prstGeom>
+                    <a:ln w="9525" cap="flat" cmpd="sng" algn="ctr">
+                      <a:solidFill>
+                        <a:sysClr val="windowText" lastClr="000000"/>
+                      </a:solidFill>
+                      <a:prstDash val="solid"/>
+                      <a:round/>
+                      <a:headEnd type="none" w="med" len="med"/>
+                      <a:tailEnd type="none" w="med" len="med"/>
+                      <a:extLst>
+                        <a:ext uri="{C807C97D-BFC1-408E-A445-0C87EB9F89A2}">
+                          <ask:lineSketchStyleProps xmlns:ask="http://schemas.microsoft.com/office/drawing/2018/sketchyshapes" sd="0">
+                            <a:custGeom>
+                              <a:avLst/>
+                              <a:gdLst/>
+                              <a:ahLst/>
+                              <a:cxnLst/>
+                              <a:rect l="0" t="0" r="0" b="0"/>
+                              <a:pathLst/>
+                            </a:custGeom>
+                            <ask:type/>
+                          </ask:lineSketchStyleProps>
+                        </a:ext>
+                      </a:extLst>
+                    </a:ln>
+                    <a:extLst>
+                      <a:ext uri="{53640926-AAD7-44D8-BBD7-CCE9431645EC}">
+                        <a14:shadowObscured xmlns:a14="http://schemas.microsoft.com/office/drawing/2010/main"/>
+                      </a:ext>
+                    </a:extLst>
+                  </pic:spPr>
+                </pic:pic>
+              </a:graphicData>
+            </a:graphic>
+          </wp:inline>
+        </w:drawing>
+      </w:r>
+    </w:p>
+    <w:p>
+      <w:pPr>
+        <w:pStyle w:val="Caption"/>
+      </w:pPr>
+      <w:r>
+        <w:t xml:space="preserve">Figure </w:t>
+      </w:r>
+      <w:r>
+        <w:fldChar w:fldCharType="begin"/>
+      </w:r>
+      <w:r>
+        <w:instrText xml:space="preserve"> SEQ Figure \* ARABIC </w:instrText>
+      </w:r>
+      <w:r>
+        <w:fldChar w:fldCharType="separate"/>
+      </w:r>
+      <w:r>
+        <w:rPr>
+          <w:noProof/>
+        </w:rPr>
+        <w:t>17</w:t>
+      </w:r>
+      <w:r>
+        <w:rPr>
+          <w:noProof/>
+        </w:rPr>
+        <w:fldChar w:fldCharType="end"/>
+      </w:r>
+      <w:r>
+        <w:t>: Product Info Page</w:t>
+      </w:r>
+    </w:p>
+    <w:p>
+      <w:r>
+        <w:t>The</w:t>
+      </w:r>
+      <w:r>
+        <w:t xml:space="preserve"> basket is where </w:t>
+      </w:r>
+      <w:r>
+        <w:t xml:space="preserve">the user </w:t>
+      </w:r>
+      <w:r>
+        <w:t xml:space="preserve">will be able to see </w:t>
+      </w:r>
+      <w:r>
+        <w:t xml:space="preserve">all the products </w:t>
+      </w:r>
+      <w:r>
+        <w:t>they have added</w:t>
+      </w:r>
+      <w:r>
+        <w:t>,</w:t>
+      </w:r>
+      <w:r>
+        <w:t xml:space="preserve"> as well as the quantities they have </w:t>
+      </w:r>
+      <w:r>
+        <w:t>chosen</w:t>
+      </w:r>
+      <w:r>
+        <w:t xml:space="preserve">. </w:t>
+      </w:r>
+      <w:r>
+        <w:t>I created the basket using the React Hook, useContext</w:t>
+      </w:r>
+      <w:r>
+        <w:t xml:space="preserve"> in the App.js of my application</w:t>
+      </w:r>
+      <w:r>
+        <w:t>. This in effect, creates global state, so all components can access it. This was important to avoid prop drilling, which is viewed as bad practice</w:t>
+      </w:r>
+      <w:r>
+        <w:t>,</w:t>
+      </w:r>
+      <w:r>
+        <w:t xml:space="preserve"> because it creates redundant code and </w:t>
+      </w:r>
+      <w:r>
+        <w:t>impact</w:t>
+      </w:r>
+      <w:r>
+        <w:t>s</w:t>
+      </w:r>
+      <w:r>
+        <w:t xml:space="preserve"> readability.</w:t>
+      </w:r>
+    </w:p>
+    <w:p>
+      <w:r>
+        <w:t xml:space="preserve">Within </w:t>
+      </w:r>
+      <w:r>
+        <w:t>the basket</w:t>
+      </w:r>
+      <w:r>
+        <w:t>,</w:t>
+      </w:r>
+      <w:r>
+        <w:t xml:space="preserve"> </w:t>
+      </w:r>
+      <w:r>
+        <w:t>u</w:t>
+      </w:r>
+      <w:r>
+        <w:t>sers</w:t>
+      </w:r>
+      <w:r>
+        <w:t xml:space="preserve"> will be able to edit the quantity </w:t>
+      </w:r>
+      <w:r>
+        <w:t xml:space="preserve">of their </w:t>
+      </w:r>
+      <w:r>
+        <w:t>items or</w:t>
+      </w:r>
+      <w:r>
+        <w:t xml:space="preserve"> delete </w:t>
+      </w:r>
+      <w:r>
+        <w:t>the product entirely</w:t>
+      </w:r>
+      <w:r>
+        <w:t>. Th</w:t>
+      </w:r>
+      <w:r>
+        <w:t xml:space="preserve">e </w:t>
+      </w:r>
+      <w:r>
+        <w:t xml:space="preserve">Axios requests for these can </w:t>
+      </w:r>
+      <w:r>
+        <w:t xml:space="preserve">be </w:t>
+      </w:r>
+      <w:r>
+        <w:t>seen below in my utils file (figure 18).</w:t>
+      </w:r>
+      <w:r>
+        <w:rPr>
+          <w:noProof/>
+        </w:rPr>
+        <w:drawing>
+          <wp:inline distT="0" distB="0" distL="0" distR="0" wp14:anchorId="66C4DD68" wp14:editId="2CB2BC13">
+            <wp:extent cx="5501856" cy="3391635"/>
+            <wp:effectExtent l="19050" t="19050" r="22860" b="18415"/>
+            <wp:docPr id="19" name="Picture 19" descr="A computer screen shot of code&#10;&#10;Description automatically generated"/>
+            <wp:cNvGraphicFramePr>
+              <a:graphicFrameLocks xmlns:a="http://schemas.openxmlformats.org/drawingml/2006/main" noChangeAspect="1"/>
+            </wp:cNvGraphicFramePr>
+            <a:graphic xmlns:a="http://schemas.openxmlformats.org/drawingml/2006/main">
+              <a:graphicData uri="http://schemas.openxmlformats.org/drawingml/2006/picture">
+                <pic:pic xmlns:pic="http://schemas.openxmlformats.org/drawingml/2006/picture">
+                  <pic:nvPicPr>
+                    <pic:cNvPr id="19" name="Picture 19" descr="A computer screen shot of code&#10;&#10;Description automatically generated"/>
+                    <pic:cNvPicPr/>
+                  </pic:nvPicPr>
+                  <pic:blipFill>
+                    <a:blip r:embed="rId24">
+                      <a:extLst>
+                        <a:ext uri="{28A0092B-C50C-407E-A947-70E740481C1C}">
+                          <a14:useLocalDpi xmlns:a14="http://schemas.microsoft.com/office/drawing/2010/main" val="0"/>
+                        </a:ext>
+                      </a:extLst>
+                    </a:blip>
+                    <a:stretch>
+                      <a:fillRect/>
+                    </a:stretch>
+                  </pic:blipFill>
+                  <pic:spPr>
+                    <a:xfrm>
+                      <a:off x="0" y="0"/>
+                      <a:ext cx="5517472" cy="3401261"/>
+                    </a:xfrm>
+                    <a:prstGeom prst="rect">
+                      <a:avLst/>
+                    </a:prstGeom>
+                    <a:ln>
+                      <a:solidFill>
+                        <a:schemeClr val="tx1"/>
+                      </a:solidFill>
+                    </a:ln>
+                  </pic:spPr>
+                </pic:pic>
+              </a:graphicData>
+            </a:graphic>
+          </wp:inline>
+        </w:drawing>
+      </w:r>
+    </w:p>
+    <w:p>
+      <w:pPr>
+        <w:pStyle w:val="Caption"/>
+      </w:pPr>
+      <w:r>
+        <w:t xml:space="preserve">Figure </w:t>
+      </w:r>
+      <w:r>
+        <w:fldChar w:fldCharType="begin"/>
+      </w:r>
+      <w:r>
+        <w:instrText xml:space="preserve"> SEQ Figure \* ARABIC </w:instrText>
+      </w:r>
+      <w:r>
+        <w:fldChar w:fldCharType="separate"/>
+      </w:r>
+      <w:r>
+        <w:rPr>
+          <w:noProof/>
+        </w:rPr>
+        <w:t>18</w:t>
+      </w:r>
+      <w:r>
+        <w:rPr>
+          <w:noProof/>
+        </w:rPr>
+        <w:fldChar w:fldCharType="end"/>
+      </w:r>
+      <w:r>
+        <w:t>: Axios Requests for the Basket</w:t>
+      </w:r>
+    </w:p>
+    <w:p>
+      <w:pPr>
+        <w:keepNext/>
+        <w:jc w:val="center"/>
+      </w:pPr>
+      <w:r>
+        <w:rPr>
+          <w:noProof/>
+        </w:rPr>
+        <w:lastRenderedPageBreak/>
+        <w:drawing>
+          <wp:inline distT="0" distB="0" distL="0" distR="0" wp14:anchorId="68FEF7DD" wp14:editId="0827F92D">
+            <wp:extent cx="5415592" cy="3440868"/>
+            <wp:effectExtent l="19050" t="19050" r="13970" b="26670"/>
+            <wp:docPr id="20" name="Picture 20" descr="A screenshot of a computer&#10;&#10;Description automatically generated"/>
+            <wp:cNvGraphicFramePr>
+              <a:graphicFrameLocks xmlns:a="http://schemas.openxmlformats.org/drawingml/2006/main" noChangeAspect="1"/>
+            </wp:cNvGraphicFramePr>
+            <a:graphic xmlns:a="http://schemas.openxmlformats.org/drawingml/2006/main">
+              <a:graphicData uri="http://schemas.openxmlformats.org/drawingml/2006/picture">
+                <pic:pic xmlns:pic="http://schemas.openxmlformats.org/drawingml/2006/picture">
+                  <pic:nvPicPr>
+                    <pic:cNvPr id="20" name="Picture 20" descr="A screenshot of a computer&#10;&#10;Description automatically generated"/>
+                    <pic:cNvPicPr/>
+                  </pic:nvPicPr>
+                  <pic:blipFill>
+                    <a:blip r:embed="rId25" cstate="print">
+                      <a:extLst>
+                        <a:ext uri="{28A0092B-C50C-407E-A947-70E740481C1C}">
+                          <a14:useLocalDpi xmlns:a14="http://schemas.microsoft.com/office/drawing/2010/main" val="0"/>
+                        </a:ext>
+                      </a:extLst>
+                    </a:blip>
+                    <a:stretch>
+                      <a:fillRect/>
+                    </a:stretch>
+                  </pic:blipFill>
+                  <pic:spPr>
+                    <a:xfrm>
+                      <a:off x="0" y="0"/>
+                      <a:ext cx="5445039" cy="3459577"/>
+                    </a:xfrm>
+                    <a:prstGeom prst="rect">
+                      <a:avLst/>
+                    </a:prstGeom>
+                    <a:ln>
+                      <a:solidFill>
+                        <a:schemeClr val="tx1"/>
+                      </a:solidFill>
+                    </a:ln>
+                  </pic:spPr>
+                </pic:pic>
+              </a:graphicData>
+            </a:graphic>
+          </wp:inline>
+        </w:drawing>
+      </w:r>
+    </w:p>
+    <w:p>
+      <w:pPr>
+        <w:pStyle w:val="Caption"/>
+      </w:pPr>
+      <w:r>
+        <w:t xml:space="preserve">Figure </w:t>
+      </w:r>
+      <w:fldSimple w:instr=" SEQ Figure \* ARABIC ">
+        <w:r>
+          <w:rPr>
+            <w:noProof/>
+          </w:rPr>
+          <w:t>19</w:t>
+        </w:r>
+      </w:fldSimple>
+      <w:r>
+        <w:t>: Basket</w:t>
+      </w:r>
+    </w:p>
+    <w:p>
+      <w:r>
+        <w:t>A preview of the basket can be seen above</w:t>
+      </w:r>
+      <w:r>
+        <w:t xml:space="preserve"> (figure 19).</w:t>
+      </w:r>
+      <w:r>
+        <w:t xml:space="preserve"> </w:t>
+      </w:r>
+      <w:r>
+        <w:t>On the right is where a user can change their delivery address</w:t>
+      </w:r>
+      <w:r>
+        <w:t xml:space="preserve"> and checkout. </w:t>
+      </w:r>
+      <w:r>
+        <w:t>E</w:t>
+      </w:r>
+      <w:r>
+        <w:t xml:space="preserve">ach </w:t>
+      </w:r>
+      <w:r>
+        <w:t>item</w:t>
+      </w:r>
+      <w:r>
+        <w:t xml:space="preserve"> in the basket</w:t>
+      </w:r>
+      <w:r>
+        <w:t xml:space="preserve"> has buttons to change </w:t>
+      </w:r>
+      <w:r>
+        <w:t>t</w:t>
+      </w:r>
+      <w:r>
+        <w:t>he quantity</w:t>
+      </w:r>
+      <w:r>
+        <w:t>,</w:t>
+      </w:r>
+      <w:r>
+        <w:t xml:space="preserve"> which </w:t>
+      </w:r>
+      <w:r>
+        <w:t>is then reflected live in the areas where cost is shown. I have also added some basic validation for when a</w:t>
+      </w:r>
+      <w:r>
+        <w:t xml:space="preserve"> user has reached the spending </w:t>
+      </w:r>
+      <w:r>
+        <w:t>level</w:t>
+      </w:r>
+      <w:r>
+        <w:t xml:space="preserve"> </w:t>
+      </w:r>
+      <w:r>
+        <w:t xml:space="preserve">to qualify for free delivery. </w:t>
+      </w:r>
+      <w:r>
+        <w:t xml:space="preserve">When </w:t>
+      </w:r>
+      <w:r>
+        <w:t>the basket subtotal is below £50</w:t>
+      </w:r>
+      <w:r>
+        <w:t>,</w:t>
+      </w:r>
+      <w:r>
+        <w:t xml:space="preserve"> i</w:t>
+      </w:r>
+      <w:r>
+        <w:t>n this case the validation looks like figure 20</w:t>
+      </w:r>
+      <w:r>
+        <w:t>.</w:t>
+      </w:r>
+      <w:r>
+        <w:t xml:space="preserve"> </w:t>
+      </w:r>
+      <w:r>
+        <w:t>Hopefully, a feature like this would encourage a user to spend more, resulting in higher AOV figures.</w:t>
+      </w:r>
+    </w:p>
+    <w:p>
+      <w:pPr>
+        <w:keepNext/>
+        <w:jc w:val="center"/>
+      </w:pPr>
+      <w:r>
+        <w:rPr>
+          <w:noProof/>
+        </w:rPr>
+        <w:drawing>
+          <wp:inline distT="0" distB="0" distL="0" distR="0" wp14:anchorId="4B2EEEAB" wp14:editId="7F31F035">
+            <wp:extent cx="5201728" cy="2415247"/>
+            <wp:effectExtent l="19050" t="19050" r="18415" b="23495"/>
+            <wp:docPr id="22" name="Picture 22" descr="A screenshot of a computer&#10;&#10;Description automatically generated"/>
+            <wp:cNvGraphicFramePr>
+              <a:graphicFrameLocks xmlns:a="http://schemas.openxmlformats.org/drawingml/2006/main" noChangeAspect="1"/>
+            </wp:cNvGraphicFramePr>
+            <a:graphic xmlns:a="http://schemas.openxmlformats.org/drawingml/2006/main">
+              <a:graphicData uri="http://schemas.openxmlformats.org/drawingml/2006/picture">
+                <pic:pic xmlns:pic="http://schemas.openxmlformats.org/drawingml/2006/picture">
+                  <pic:nvPicPr>
+                    <pic:cNvPr id="22" name="Picture 22" descr="A screenshot of a computer&#10;&#10;Description automatically generated"/>
+                    <pic:cNvPicPr/>
+                  </pic:nvPicPr>
+                  <pic:blipFill>
+                    <a:blip r:embed="rId26">
+                      <a:extLst>
+                        <a:ext uri="{28A0092B-C50C-407E-A947-70E740481C1C}">
+                          <a14:useLocalDpi xmlns:a14="http://schemas.microsoft.com/office/drawing/2010/main" val="0"/>
+                        </a:ext>
+                      </a:extLst>
+                    </a:blip>
+                    <a:stretch>
+                      <a:fillRect/>
+                    </a:stretch>
+                  </pic:blipFill>
+                  <pic:spPr>
+                    <a:xfrm>
+                      <a:off x="0" y="0"/>
+                      <a:ext cx="5206943" cy="2417668"/>
+                    </a:xfrm>
+                    <a:prstGeom prst="rect">
+                      <a:avLst/>
+                    </a:prstGeom>
+                    <a:ln>
+                      <a:solidFill>
+                        <a:schemeClr val="tx1"/>
+                      </a:solidFill>
+                    </a:ln>
+                  </pic:spPr>
+                </pic:pic>
+              </a:graphicData>
+            </a:graphic>
+          </wp:inline>
+        </w:drawing>
+      </w:r>
+    </w:p>
+    <w:p>
+      <w:pPr>
+        <w:pStyle w:val="Caption"/>
+      </w:pPr>
+      <w:r>
+        <w:t xml:space="preserve">Figure </w:t>
+      </w:r>
+      <w:fldSimple w:instr=" SEQ Figure \* ARABIC ">
+        <w:r>
+          <w:rPr>
+            <w:noProof/>
+          </w:rPr>
+          <w:t>20</w:t>
+        </w:r>
+      </w:fldSimple>
+      <w:r>
+        <w:t>: Basket Validation</w:t>
       </w:r>
     </w:p>
     <w:sectPr>
-      <w:headerReference w:type="default" r:id="rId17"/>
-      <w:footerReference w:type="default" r:id="rId18"/>
+      <w:headerReference w:type="default" r:id="rId27"/>
+      <w:footerReference w:type="default" r:id="rId28"/>
       <w:pgSz w:w="12240" w:h="15840"/>
       <w:pgMar w:top="1440" w:right="1440" w:bottom="1440" w:left="1440" w:header="708" w:footer="708" w:gutter="0"/>
       <w:cols w:space="708"/>

</xml_diff>

<commit_message>
I have made changes to the Error handling and Loading components
</commit_message>
<xml_diff>
--- a/(Workplace) Building Responsive Web Applications - Evidence.docx
+++ b/(Workplace) Building Responsive Web Applications - Evidence.docx
@@ -633,13 +633,49 @@
         <w:rPr>
           <w:lang w:val="en-GB"/>
         </w:rPr>
-        <w:t xml:space="preserve"> was given to me by my technical director</w:t>
-      </w:r>
-      <w:r>
-        <w:rPr>
-          <w:lang w:val="en-GB"/>
-        </w:rPr>
-        <w:t xml:space="preserve"> and CEO, with the hope</w:t>
+        <w:t xml:space="preserve"> was given to me by my </w:t>
+      </w:r>
+      <w:r>
+        <w:rPr>
+          <w:lang w:val="en-GB"/>
+        </w:rPr>
+        <w:t>T</w:t>
+      </w:r>
+      <w:r>
+        <w:rPr>
+          <w:lang w:val="en-GB"/>
+        </w:rPr>
+        <w:t xml:space="preserve">echnical </w:t>
+      </w:r>
+      <w:r>
+        <w:rPr>
+          <w:lang w:val="en-GB"/>
+        </w:rPr>
+        <w:t>D</w:t>
+      </w:r>
+      <w:r>
+        <w:rPr>
+          <w:lang w:val="en-GB"/>
+        </w:rPr>
+        <w:t>irector</w:t>
+      </w:r>
+      <w:r>
+        <w:rPr>
+          <w:lang w:val="en-GB"/>
+        </w:rPr>
+        <w:t xml:space="preserve"> and </w:t>
+      </w:r>
+      <w:r>
+        <w:rPr>
+          <w:lang w:val="en-GB"/>
+        </w:rPr>
+        <w:t>Managing Director</w:t>
+      </w:r>
+      <w:r>
+        <w:rPr>
+          <w:lang w:val="en-GB"/>
+        </w:rPr>
+        <w:t>, with the hope</w:t>
       </w:r>
       <w:r>
         <w:rPr>
@@ -3048,6 +3084,9 @@
       </w:r>
       <w:r>
         <w:t>my new event</w:t>
+      </w:r>
+      <w:r>
+        <w:t xml:space="preserve"> (figure 14)</w:t>
       </w:r>
       <w:r>
         <w:t>.</w:t>
@@ -4122,9 +4161,813 @@
         <w:t>: Basket Validation</w:t>
       </w:r>
     </w:p>
+    <w:p/>
+    <w:p>
+      <w:pPr>
+        <w:pStyle w:val="Heading1"/>
+      </w:pPr>
+      <w:r>
+        <w:lastRenderedPageBreak/>
+        <w:t>Testing</w:t>
+      </w:r>
+      <w:r>
+        <w:t xml:space="preserve"> and Error Handling</w:t>
+      </w:r>
+    </w:p>
+    <w:p>
+      <w:r>
+        <w:t xml:space="preserve">When navigating through my </w:t>
+      </w:r>
+      <w:r>
+        <w:t>site I found I was experiencing</w:t>
+      </w:r>
+      <w:r>
+        <w:t xml:space="preserve"> </w:t>
+      </w:r>
+      <w:r>
+        <w:t xml:space="preserve">errors which would force my application to </w:t>
+      </w:r>
+      <w:r>
+        <w:t>timeout.</w:t>
+      </w:r>
+      <w:r>
+        <w:t xml:space="preserve"> T</w:t>
+      </w:r>
+      <w:r>
+        <w:t>hrough manual testing,</w:t>
+      </w:r>
+      <w:r>
+        <w:t xml:space="preserve"> </w:t>
+      </w:r>
+      <w:r>
+        <w:t>I realised this was due to the asynchronous API calls I was making</w:t>
+      </w:r>
+      <w:r>
+        <w:t>, which was then returning null when trying to reference them in the body of my code</w:t>
+      </w:r>
+      <w:r>
+        <w:t>.</w:t>
+      </w:r>
+      <w:r>
+        <w:t xml:space="preserve"> An example of this can be seen below in figure 2</w:t>
+      </w:r>
+      <w:r>
+        <w:t>1</w:t>
+      </w:r>
+      <w:r>
+        <w:t>.</w:t>
+      </w:r>
+    </w:p>
+    <w:p>
+      <w:pPr>
+        <w:keepNext/>
+        <w:jc w:val="center"/>
+      </w:pPr>
+      <w:r>
+        <w:rPr>
+          <w:noProof/>
+        </w:rPr>
+        <w:drawing>
+          <wp:inline distT="0" distB="0" distL="0" distR="0" wp14:anchorId="5EC17990" wp14:editId="37E6CA98">
+            <wp:extent cx="5943600" cy="1237615"/>
+            <wp:effectExtent l="19050" t="19050" r="19050" b="19685"/>
+            <wp:docPr id="23" name="Picture 23" descr="A screenshot of a computer&#10;&#10;Description automatically generated"/>
+            <wp:cNvGraphicFramePr>
+              <a:graphicFrameLocks xmlns:a="http://schemas.openxmlformats.org/drawingml/2006/main" noChangeAspect="1"/>
+            </wp:cNvGraphicFramePr>
+            <a:graphic xmlns:a="http://schemas.openxmlformats.org/drawingml/2006/main">
+              <a:graphicData uri="http://schemas.openxmlformats.org/drawingml/2006/picture">
+                <pic:pic xmlns:pic="http://schemas.openxmlformats.org/drawingml/2006/picture">
+                  <pic:nvPicPr>
+                    <pic:cNvPr id="23" name="Picture 23" descr="A screenshot of a computer&#10;&#10;Description automatically generated"/>
+                    <pic:cNvPicPr/>
+                  </pic:nvPicPr>
+                  <pic:blipFill>
+                    <a:blip r:embed="rId27" cstate="print">
+                      <a:extLst>
+                        <a:ext uri="{28A0092B-C50C-407E-A947-70E740481C1C}">
+                          <a14:useLocalDpi xmlns:a14="http://schemas.microsoft.com/office/drawing/2010/main" val="0"/>
+                        </a:ext>
+                      </a:extLst>
+                    </a:blip>
+                    <a:stretch>
+                      <a:fillRect/>
+                    </a:stretch>
+                  </pic:blipFill>
+                  <pic:spPr>
+                    <a:xfrm>
+                      <a:off x="0" y="0"/>
+                      <a:ext cx="5943600" cy="1237615"/>
+                    </a:xfrm>
+                    <a:prstGeom prst="rect">
+                      <a:avLst/>
+                    </a:prstGeom>
+                    <a:ln>
+                      <a:solidFill>
+                        <a:schemeClr val="tx1"/>
+                      </a:solidFill>
+                    </a:ln>
+                  </pic:spPr>
+                </pic:pic>
+              </a:graphicData>
+            </a:graphic>
+          </wp:inline>
+        </w:drawing>
+      </w:r>
+    </w:p>
+    <w:p>
+      <w:pPr>
+        <w:pStyle w:val="Caption"/>
+      </w:pPr>
+      <w:r>
+        <w:t xml:space="preserve">Figure </w:t>
+      </w:r>
+      <w:r>
+        <w:fldChar w:fldCharType="begin"/>
+      </w:r>
+      <w:r>
+        <w:instrText xml:space="preserve"> SEQ Figure \* ARABIC </w:instrText>
+      </w:r>
+      <w:r>
+        <w:fldChar w:fldCharType="separate"/>
+      </w:r>
+      <w:r>
+        <w:rPr>
+          <w:noProof/>
+        </w:rPr>
+        <w:t>21</w:t>
+      </w:r>
+      <w:r>
+        <w:rPr>
+          <w:noProof/>
+        </w:rPr>
+        <w:fldChar w:fldCharType="end"/>
+      </w:r>
+      <w:r>
+        <w:t>: Runtime Error I was experiencing</w:t>
+      </w:r>
+    </w:p>
+    <w:p>
+      <w:r>
+        <w:t xml:space="preserve">To combat </w:t>
+      </w:r>
+      <w:r>
+        <w:t>this,</w:t>
+      </w:r>
+      <w:r>
+        <w:t xml:space="preserve"> I added error and loading handling to all my pages where there may be asynchronous operations</w:t>
+      </w:r>
+      <w:r>
+        <w:t xml:space="preserve"> happening</w:t>
+      </w:r>
+      <w:r>
+        <w:t xml:space="preserve">. I later realised I would need this throughout my whole application as network errors </w:t>
+      </w:r>
+      <w:r>
+        <w:t>could</w:t>
+      </w:r>
+      <w:r>
+        <w:t xml:space="preserve"> also</w:t>
+      </w:r>
+      <w:r>
+        <w:t xml:space="preserve"> occur</w:t>
+      </w:r>
+      <w:r>
+        <w:t xml:space="preserve">. </w:t>
+      </w:r>
+      <w:r>
+        <w:t>My Error and Loading components can be seen below (figure 22 &amp; 23).</w:t>
+      </w:r>
+    </w:p>
+    <w:p>
+      <w:pPr>
+        <w:keepNext/>
+        <w:jc w:val="center"/>
+      </w:pPr>
+      <w:r>
+        <w:rPr>
+          <w:noProof/>
+        </w:rPr>
+        <w:drawing>
+          <wp:inline distT="0" distB="0" distL="0" distR="0" wp14:anchorId="488AD09D" wp14:editId="36CDD062">
+            <wp:extent cx="5363323" cy="1381318"/>
+            <wp:effectExtent l="0" t="0" r="0" b="9525"/>
+            <wp:docPr id="26" name="Picture 26" descr="A screen shot of a computer error&#10;&#10;Description automatically generated"/>
+            <wp:cNvGraphicFramePr>
+              <a:graphicFrameLocks xmlns:a="http://schemas.openxmlformats.org/drawingml/2006/main" noChangeAspect="1"/>
+            </wp:cNvGraphicFramePr>
+            <a:graphic xmlns:a="http://schemas.openxmlformats.org/drawingml/2006/main">
+              <a:graphicData uri="http://schemas.openxmlformats.org/drawingml/2006/picture">
+                <pic:pic xmlns:pic="http://schemas.openxmlformats.org/drawingml/2006/picture">
+                  <pic:nvPicPr>
+                    <pic:cNvPr id="26" name="Picture 26" descr="A screen shot of a computer error&#10;&#10;Description automatically generated"/>
+                    <pic:cNvPicPr/>
+                  </pic:nvPicPr>
+                  <pic:blipFill>
+                    <a:blip r:embed="rId28">
+                      <a:extLst>
+                        <a:ext uri="{28A0092B-C50C-407E-A947-70E740481C1C}">
+                          <a14:useLocalDpi xmlns:a14="http://schemas.microsoft.com/office/drawing/2010/main" val="0"/>
+                        </a:ext>
+                      </a:extLst>
+                    </a:blip>
+                    <a:stretch>
+                      <a:fillRect/>
+                    </a:stretch>
+                  </pic:blipFill>
+                  <pic:spPr>
+                    <a:xfrm>
+                      <a:off x="0" y="0"/>
+                      <a:ext cx="5363323" cy="1381318"/>
+                    </a:xfrm>
+                    <a:prstGeom prst="rect">
+                      <a:avLst/>
+                    </a:prstGeom>
+                  </pic:spPr>
+                </pic:pic>
+              </a:graphicData>
+            </a:graphic>
+          </wp:inline>
+        </w:drawing>
+      </w:r>
+    </w:p>
+    <w:p>
+      <w:pPr>
+        <w:pStyle w:val="Caption"/>
+      </w:pPr>
+      <w:r>
+        <w:t xml:space="preserve">Figure </w:t>
+      </w:r>
+      <w:r>
+        <w:fldChar w:fldCharType="begin"/>
+      </w:r>
+      <w:r>
+        <w:instrText xml:space="preserve"> SEQ Figure \* ARABIC </w:instrText>
+      </w:r>
+      <w:r>
+        <w:fldChar w:fldCharType="separate"/>
+      </w:r>
+      <w:r>
+        <w:rPr>
+          <w:noProof/>
+        </w:rPr>
+        <w:t>22</w:t>
+      </w:r>
+      <w:r>
+        <w:rPr>
+          <w:noProof/>
+        </w:rPr>
+        <w:fldChar w:fldCharType="end"/>
+      </w:r>
+      <w:r>
+        <w:t>: Error Component</w:t>
+      </w:r>
+    </w:p>
+    <w:p>
+      <w:pPr>
+        <w:keepNext/>
+        <w:jc w:val="center"/>
+      </w:pPr>
+      <w:r>
+        <w:rPr>
+          <w:noProof/>
+        </w:rPr>
+        <w:drawing>
+          <wp:inline distT="0" distB="0" distL="0" distR="0" wp14:anchorId="01F54AA2" wp14:editId="3DBCAE39">
+            <wp:extent cx="4867954" cy="1733792"/>
+            <wp:effectExtent l="19050" t="19050" r="27940" b="19050"/>
+            <wp:docPr id="27" name="Picture 27" descr="A screen shot of a computer program&#10;&#10;Description automatically generated"/>
+            <wp:cNvGraphicFramePr>
+              <a:graphicFrameLocks xmlns:a="http://schemas.openxmlformats.org/drawingml/2006/main" noChangeAspect="1"/>
+            </wp:cNvGraphicFramePr>
+            <a:graphic xmlns:a="http://schemas.openxmlformats.org/drawingml/2006/main">
+              <a:graphicData uri="http://schemas.openxmlformats.org/drawingml/2006/picture">
+                <pic:pic xmlns:pic="http://schemas.openxmlformats.org/drawingml/2006/picture">
+                  <pic:nvPicPr>
+                    <pic:cNvPr id="27" name="Picture 27" descr="A screen shot of a computer program&#10;&#10;Description automatically generated"/>
+                    <pic:cNvPicPr/>
+                  </pic:nvPicPr>
+                  <pic:blipFill>
+                    <a:blip r:embed="rId29">
+                      <a:extLst>
+                        <a:ext uri="{28A0092B-C50C-407E-A947-70E740481C1C}">
+                          <a14:useLocalDpi xmlns:a14="http://schemas.microsoft.com/office/drawing/2010/main" val="0"/>
+                        </a:ext>
+                      </a:extLst>
+                    </a:blip>
+                    <a:stretch>
+                      <a:fillRect/>
+                    </a:stretch>
+                  </pic:blipFill>
+                  <pic:spPr>
+                    <a:xfrm>
+                      <a:off x="0" y="0"/>
+                      <a:ext cx="4867954" cy="1733792"/>
+                    </a:xfrm>
+                    <a:prstGeom prst="rect">
+                      <a:avLst/>
+                    </a:prstGeom>
+                    <a:ln>
+                      <a:solidFill>
+                        <a:schemeClr val="tx1"/>
+                      </a:solidFill>
+                    </a:ln>
+                  </pic:spPr>
+                </pic:pic>
+              </a:graphicData>
+            </a:graphic>
+          </wp:inline>
+        </w:drawing>
+      </w:r>
+    </w:p>
+    <w:p>
+      <w:pPr>
+        <w:pStyle w:val="Caption"/>
+      </w:pPr>
+      <w:r>
+        <w:t xml:space="preserve">Figure </w:t>
+      </w:r>
+      <w:r>
+        <w:fldChar w:fldCharType="begin"/>
+      </w:r>
+      <w:r>
+        <w:instrText xml:space="preserve"> SEQ Figure \* ARABIC </w:instrText>
+      </w:r>
+      <w:r>
+        <w:fldChar w:fldCharType="separate"/>
+      </w:r>
+      <w:r>
+        <w:rPr>
+          <w:noProof/>
+        </w:rPr>
+        <w:t>23</w:t>
+      </w:r>
+      <w:r>
+        <w:rPr>
+          <w:noProof/>
+        </w:rPr>
+        <w:fldChar w:fldCharType="end"/>
+      </w:r>
+      <w:r>
+        <w:t>: Loading Component</w:t>
+      </w:r>
+    </w:p>
+    <w:p>
+      <w:r>
+        <w:rPr>
+          <w:noProof/>
+        </w:rPr>
+        <w:lastRenderedPageBreak/>
+        <w:drawing>
+          <wp:anchor distT="0" distB="0" distL="114300" distR="114300" simplePos="0" relativeHeight="251658240" behindDoc="0" locked="0" layoutInCell="1" allowOverlap="1" wp14:anchorId="6476C4D8" wp14:editId="7A819282">
+            <wp:simplePos x="0" y="0"/>
+            <wp:positionH relativeFrom="margin">
+              <wp:align>left</wp:align>
+            </wp:positionH>
+            <wp:positionV relativeFrom="paragraph">
+              <wp:posOffset>0</wp:posOffset>
+            </wp:positionV>
+            <wp:extent cx="4192270" cy="7072630"/>
+            <wp:effectExtent l="0" t="0" r="0" b="0"/>
+            <wp:wrapSquare wrapText="bothSides"/>
+            <wp:docPr id="25" name="Picture 25" descr="A screen shot of a computer screen&#10;&#10;Description automatically generated"/>
+            <wp:cNvGraphicFramePr>
+              <a:graphicFrameLocks xmlns:a="http://schemas.openxmlformats.org/drawingml/2006/main" noChangeAspect="1"/>
+            </wp:cNvGraphicFramePr>
+            <a:graphic xmlns:a="http://schemas.openxmlformats.org/drawingml/2006/main">
+              <a:graphicData uri="http://schemas.openxmlformats.org/drawingml/2006/picture">
+                <pic:pic xmlns:pic="http://schemas.openxmlformats.org/drawingml/2006/picture">
+                  <pic:nvPicPr>
+                    <pic:cNvPr id="25" name="Picture 25" descr="A screen shot of a computer screen&#10;&#10;Description automatically generated"/>
+                    <pic:cNvPicPr/>
+                  </pic:nvPicPr>
+                  <pic:blipFill>
+                    <a:blip r:embed="rId30">
+                      <a:extLst>
+                        <a:ext uri="{28A0092B-C50C-407E-A947-70E740481C1C}">
+                          <a14:useLocalDpi xmlns:a14="http://schemas.microsoft.com/office/drawing/2010/main" val="0"/>
+                        </a:ext>
+                      </a:extLst>
+                    </a:blip>
+                    <a:stretch>
+                      <a:fillRect/>
+                    </a:stretch>
+                  </pic:blipFill>
+                  <pic:spPr>
+                    <a:xfrm>
+                      <a:off x="0" y="0"/>
+                      <a:ext cx="4192270" cy="7072630"/>
+                    </a:xfrm>
+                    <a:prstGeom prst="rect">
+                      <a:avLst/>
+                    </a:prstGeom>
+                  </pic:spPr>
+                </pic:pic>
+              </a:graphicData>
+            </a:graphic>
+            <wp14:sizeRelH relativeFrom="margin">
+              <wp14:pctWidth>0</wp14:pctWidth>
+            </wp14:sizeRelH>
+            <wp14:sizeRelV relativeFrom="margin">
+              <wp14:pctHeight>0</wp14:pctHeight>
+            </wp14:sizeRelV>
+          </wp:anchor>
+        </w:drawing>
+      </w:r>
+      <w:r>
+        <w:t>Here</w:t>
+      </w:r>
+      <w:r>
+        <w:t xml:space="preserve"> you can see an example of my product page with the Error and Loading handling being conditionally applied</w:t>
+      </w:r>
+      <w:r>
+        <w:t xml:space="preserve"> (figure 24)</w:t>
+      </w:r>
+      <w:r>
+        <w:t>.</w:t>
+      </w:r>
+      <w:r>
+        <w:rPr>
+          <w:noProof/>
+        </w:rPr>
+        <mc:AlternateContent>
+          <mc:Choice Requires="wps">
+            <w:drawing>
+              <wp:anchor distT="0" distB="0" distL="114300" distR="114300" simplePos="0" relativeHeight="251660288" behindDoc="0" locked="0" layoutInCell="1" allowOverlap="1" wp14:anchorId="3F28A94A" wp14:editId="32E8A39D">
+                <wp:simplePos x="0" y="0"/>
+                <wp:positionH relativeFrom="column">
+                  <wp:posOffset>0</wp:posOffset>
+                </wp:positionH>
+                <wp:positionV relativeFrom="paragraph">
+                  <wp:posOffset>7198995</wp:posOffset>
+                </wp:positionV>
+                <wp:extent cx="4233545" cy="635"/>
+                <wp:effectExtent l="0" t="0" r="0" b="0"/>
+                <wp:wrapSquare wrapText="bothSides"/>
+                <wp:docPr id="28" name="Text Box 28"/>
+                <wp:cNvGraphicFramePr/>
+                <a:graphic xmlns:a="http://schemas.openxmlformats.org/drawingml/2006/main">
+                  <a:graphicData uri="http://schemas.microsoft.com/office/word/2010/wordprocessingShape">
+                    <wps:wsp>
+                      <wps:cNvSpPr txBox="1"/>
+                      <wps:spPr>
+                        <a:xfrm>
+                          <a:off x="0" y="0"/>
+                          <a:ext cx="4233545" cy="635"/>
+                        </a:xfrm>
+                        <a:prstGeom prst="rect">
+                          <a:avLst/>
+                        </a:prstGeom>
+                        <a:solidFill>
+                          <a:prstClr val="white"/>
+                        </a:solidFill>
+                        <a:ln>
+                          <a:noFill/>
+                        </a:ln>
+                      </wps:spPr>
+                      <wps:txbx>
+                        <w:txbxContent>
+                          <w:p>
+                            <w:pPr>
+                              <w:pStyle w:val="Caption"/>
+                            </w:pPr>
+                            <w:r>
+                              <w:t xml:space="preserve">Figure </w:t>
+                            </w:r>
+                            <w:r>
+                              <w:fldChar w:fldCharType="begin"/>
+                            </w:r>
+                            <w:r>
+                              <w:instrText xml:space="preserve"> SEQ Figure \* ARABIC </w:instrText>
+                            </w:r>
+                            <w:r>
+                              <w:fldChar w:fldCharType="separate"/>
+                            </w:r>
+                            <w:r>
+                              <w:rPr>
+                                <w:noProof/>
+                              </w:rPr>
+                              <w:t>24</w:t>
+                            </w:r>
+                            <w:r>
+                              <w:rPr>
+                                <w:noProof/>
+                              </w:rPr>
+                              <w:fldChar w:fldCharType="end"/>
+                            </w:r>
+                            <w:r>
+                              <w:t>: Product Page with Error and Loading Handling</w:t>
+                            </w:r>
+                          </w:p>
+                        </w:txbxContent>
+                      </wps:txbx>
+                      <wps:bodyPr rot="0" spcFirstLastPara="0" vertOverflow="overflow" horzOverflow="overflow" vert="horz" wrap="square" lIns="0" tIns="0" rIns="0" bIns="0" numCol="1" spcCol="0" rtlCol="0" fromWordArt="0" anchor="t" anchorCtr="0" forceAA="0" compatLnSpc="1">
+                        <a:prstTxWarp prst="textNoShape">
+                          <a:avLst/>
+                        </a:prstTxWarp>
+                        <a:spAutoFit/>
+                      </wps:bodyPr>
+                    </wps:wsp>
+                  </a:graphicData>
+                </a:graphic>
+              </wp:anchor>
+            </w:drawing>
+          </mc:Choice>
+          <mc:Fallback>
+            <w:pict>
+              <v:shapetype w14:anchorId="3F28A94A" id="_x0000_t202" coordsize="21600,21600" o:spt="202" path="m,l,21600r21600,l21600,xe">
+                <v:stroke joinstyle="miter"/>
+                <v:path gradientshapeok="t" o:connecttype="rect"/>
+              </v:shapetype>
+              <v:shape id="Text Box 28" o:spid="_x0000_s1026" type="#_x0000_t202" style="position:absolute;margin-left:0;margin-top:566.85pt;width:333.35pt;height:.05pt;z-index:251660288;visibility:visible;mso-wrap-style:square;mso-wrap-distance-left:9pt;mso-wrap-distance-top:0;mso-wrap-distance-right:9pt;mso-wrap-distance-bottom:0;mso-position-horizontal:absolute;mso-position-horizontal-relative:text;mso-position-vertical:absolute;mso-position-vertical-relative:text;v-text-anchor:top" o:gfxdata="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" stroked="f">
+                <v:textbox style="mso-fit-shape-to-text:t" inset="0,0,0,0">
+                  <w:txbxContent>
+                    <w:p>
+                      <w:pPr>
+                        <w:pStyle w:val="Caption"/>
+                      </w:pPr>
+                      <w:r>
+                        <w:t xml:space="preserve">Figure </w:t>
+                      </w:r>
+                      <w:r>
+                        <w:fldChar w:fldCharType="begin"/>
+                      </w:r>
+                      <w:r>
+                        <w:instrText xml:space="preserve"> SEQ Figure \* ARABIC </w:instrText>
+                      </w:r>
+                      <w:r>
+                        <w:fldChar w:fldCharType="separate"/>
+                      </w:r>
+                      <w:r>
+                        <w:rPr>
+                          <w:noProof/>
+                        </w:rPr>
+                        <w:t>24</w:t>
+                      </w:r>
+                      <w:r>
+                        <w:rPr>
+                          <w:noProof/>
+                        </w:rPr>
+                        <w:fldChar w:fldCharType="end"/>
+                      </w:r>
+                      <w:r>
+                        <w:t>: Product Page with Error and Loading Handling</w:t>
+                      </w:r>
+                    </w:p>
+                  </w:txbxContent>
+                </v:textbox>
+                <w10:wrap type="square"/>
+              </v:shape>
+            </w:pict>
+          </mc:Fallback>
+        </mc:AlternateContent>
+      </w:r>
+      <w:r>
+        <w:t xml:space="preserve"> If an API call </w:t>
+      </w:r>
+      <w:r>
+        <w:t>were</w:t>
+      </w:r>
+      <w:r>
+        <w:t xml:space="preserve"> to </w:t>
+      </w:r>
+      <w:r>
+        <w:t xml:space="preserve">throw an </w:t>
+      </w:r>
+      <w:r>
+        <w:t>error</w:t>
+      </w:r>
+      <w:r>
+        <w:t>,</w:t>
+      </w:r>
+      <w:r>
+        <w:t xml:space="preserve"> </w:t>
+      </w:r>
+      <w:r>
+        <w:t>it would</w:t>
+      </w:r>
+      <w:r>
+        <w:t xml:space="preserve"> be </w:t>
+      </w:r>
+      <w:r>
+        <w:t>caught,</w:t>
+      </w:r>
+      <w:r>
+        <w:t xml:space="preserve"> and </w:t>
+      </w:r>
+      <w:r>
+        <w:t>my Error component would be rendered</w:t>
+      </w:r>
+      <w:r>
+        <w:t xml:space="preserve">. This </w:t>
+      </w:r>
+      <w:r>
+        <w:t>display</w:t>
+      </w:r>
+      <w:r>
+        <w:t xml:space="preserve">s </w:t>
+      </w:r>
+      <w:r>
+        <w:t>a message to the user</w:t>
+      </w:r>
+      <w:r>
+        <w:t xml:space="preserve"> indicating the error code and </w:t>
+      </w:r>
+      <w:r>
+        <w:t xml:space="preserve">the </w:t>
+      </w:r>
+      <w:r>
+        <w:t>type of error</w:t>
+      </w:r>
+      <w:r>
+        <w:t>.</w:t>
+      </w:r>
+    </w:p>
+    <w:p>
+      <w:r>
+        <w:t xml:space="preserve">The Loading component will get shown whilst the </w:t>
+      </w:r>
+      <w:r>
+        <w:t>API call is being made. For example</w:t>
+      </w:r>
+      <w:r>
+        <w:t>,</w:t>
+      </w:r>
+      <w:r>
+        <w:t xml:space="preserve"> if a user </w:t>
+      </w:r>
+      <w:r>
+        <w:t>were</w:t>
+      </w:r>
+      <w:r>
+        <w:t xml:space="preserve"> suffering from poor connectivity issues this would get displayed whilst they</w:t>
+      </w:r>
+      <w:r>
+        <w:t xml:space="preserve"> are waiting. </w:t>
+      </w:r>
+      <w:r>
+        <w:t>Once both conditions have been met</w:t>
+      </w:r>
+      <w:r>
+        <w:t>; there are no errors and</w:t>
+      </w:r>
+      <w:r>
+        <w:t xml:space="preserve"> the request</w:t>
+      </w:r>
+      <w:r>
+        <w:t xml:space="preserve"> has</w:t>
+      </w:r>
+      <w:r>
+        <w:t xml:space="preserve"> finished loading</w:t>
+      </w:r>
+      <w:r>
+        <w:t>,</w:t>
+      </w:r>
+      <w:r>
+        <w:t xml:space="preserve"> the body of my code will be rendered</w:t>
+      </w:r>
+      <w:r>
+        <w:t>.</w:t>
+      </w:r>
+      <w:r>
+        <w:t xml:space="preserve"> </w:t>
+      </w:r>
+      <w:r>
+        <w:t>Hopefully,</w:t>
+      </w:r>
+      <w:r>
+        <w:t xml:space="preserve"> this type of </w:t>
+      </w:r>
+      <w:r>
+        <w:t xml:space="preserve">error </w:t>
+      </w:r>
+      <w:r>
+        <w:t xml:space="preserve">handling </w:t>
+      </w:r>
+      <w:r>
+        <w:t xml:space="preserve">will avoid user frustration </w:t>
+      </w:r>
+      <w:r>
+        <w:t>as they are given feedback on the issue</w:t>
+      </w:r>
+      <w:r>
+        <w:t xml:space="preserve"> to avoid uncertainty</w:t>
+      </w:r>
+      <w:r>
+        <w:t xml:space="preserve">. </w:t>
+      </w:r>
+      <w:r>
+        <w:t>Also,</w:t>
+      </w:r>
+      <w:r>
+        <w:t xml:space="preserve"> for accessibility </w:t>
+      </w:r>
+      <w:r>
+        <w:t>needs, it enables screen readers to read out the clear and concise messages</w:t>
+      </w:r>
+      <w:r>
+        <w:t xml:space="preserve"> and encourage retention to the site.</w:t>
+      </w:r>
+      <w:r>
+        <w:br w:type="page"/>
+      </w:r>
+    </w:p>
+    <w:p>
+      <w:pPr>
+        <w:pStyle w:val="Heading1"/>
+      </w:pPr>
+      <w:r>
+        <w:lastRenderedPageBreak/>
+        <w:t>Revisions</w:t>
+      </w:r>
+    </w:p>
+    <w:p>
+      <w:r>
+        <w:t xml:space="preserve">In order to </w:t>
+      </w:r>
+      <w:r>
+        <w:t>maintain</w:t>
+      </w:r>
+      <w:r>
+        <w:t xml:space="preserve"> </w:t>
+      </w:r>
+      <w:r>
+        <w:t>my code a</w:t>
+      </w:r>
+      <w:r>
+        <w:t xml:space="preserve">nd track </w:t>
+      </w:r>
+      <w:r>
+        <w:t xml:space="preserve">the </w:t>
+      </w:r>
+      <w:r>
+        <w:t>changes</w:t>
+      </w:r>
+      <w:r>
+        <w:t>,</w:t>
+      </w:r>
+      <w:r>
+        <w:t xml:space="preserve"> I used the version control </w:t>
+      </w:r>
+      <w:r>
+        <w:t>platform, GitHub.</w:t>
+      </w:r>
+      <w:r>
+        <w:t xml:space="preserve"> Using </w:t>
+      </w:r>
+      <w:r>
+        <w:t>GitHub</w:t>
+      </w:r>
+      <w:r>
+        <w:t xml:space="preserve"> branching system</w:t>
+      </w:r>
+      <w:r>
+        <w:t>,</w:t>
+      </w:r>
+      <w:r>
+        <w:t xml:space="preserve"> I was able to test different approaches and designs to my codebase. </w:t>
+      </w:r>
+      <w:r>
+        <w:t>Once happy</w:t>
+      </w:r>
+      <w:r>
+        <w:t xml:space="preserve"> with the changes,</w:t>
+      </w:r>
+      <w:r>
+        <w:t xml:space="preserve"> I was able to merge and push these changes to the cloud</w:t>
+      </w:r>
+      <w:r>
+        <w:t>. All of these changes were documented with commit messages</w:t>
+      </w:r>
+      <w:r>
+        <w:t xml:space="preserve"> that serve as a log for </w:t>
+      </w:r>
+      <w:r>
+        <w:t>me,</w:t>
+      </w:r>
+      <w:r>
+        <w:t xml:space="preserve"> or others in the future to look at and understand.</w:t>
+      </w:r>
+    </w:p>
+    <w:p>
+      <w:pPr>
+        <w:pStyle w:val="Heading1"/>
+      </w:pPr>
+      <w:r>
+        <w:t>Security</w:t>
+      </w:r>
+    </w:p>
+    <w:p>
+      <w:pPr>
+        <w:pStyle w:val="Heading1"/>
+      </w:pPr>
+      <w:r>
+        <w:t>Conclusion</w:t>
+      </w:r>
+    </w:p>
     <w:sectPr>
-      <w:headerReference w:type="default" r:id="rId27"/>
-      <w:footerReference w:type="default" r:id="rId28"/>
+      <w:headerReference w:type="default" r:id="rId31"/>
+      <w:footerReference w:type="default" r:id="rId32"/>
       <w:pgSz w:w="12240" w:h="15840"/>
       <w:pgMar w:top="1440" w:right="1440" w:bottom="1440" w:left="1440" w:header="708" w:footer="708" w:gutter="0"/>
       <w:cols w:space="708"/>

</xml_diff>

<commit_message>
Comitting changes before testing
</commit_message>
<xml_diff>
--- a/(Workplace) Building Responsive Web Applications - Evidence.docx
+++ b/(Workplace) Building Responsive Web Applications - Evidence.docx
@@ -705,13 +705,19 @@
         <w:rPr>
           <w:lang w:val="en-GB"/>
         </w:rPr>
-        <w:t xml:space="preserve">This will </w:t>
-      </w:r>
-      <w:r>
-        <w:rPr>
-          <w:lang w:val="en-GB"/>
-        </w:rPr>
-        <w:t xml:space="preserve">be a full stack application that will allow users to create </w:t>
+        <w:t xml:space="preserve">This </w:t>
+      </w:r>
+      <w:r>
+        <w:rPr>
+          <w:lang w:val="en-GB"/>
+        </w:rPr>
+        <w:t>application</w:t>
+      </w:r>
+      <w:r>
+        <w:rPr>
+          <w:lang w:val="en-GB"/>
+        </w:rPr>
+        <w:t xml:space="preserve"> will allow users to create </w:t>
       </w:r>
       <w:r>
         <w:rPr>
@@ -741,7 +747,19 @@
         <w:rPr>
           <w:lang w:val="en-GB"/>
         </w:rPr>
-        <w:t>. The website will require login information and a basket for checking out. For this p</w:t>
+        <w:t>. The website will require a</w:t>
+      </w:r>
+      <w:r>
+        <w:rPr>
+          <w:lang w:val="en-GB"/>
+        </w:rPr>
+        <w:t>n events page, products page and a</w:t>
+      </w:r>
+      <w:r>
+        <w:rPr>
+          <w:lang w:val="en-GB"/>
+        </w:rPr>
+        <w:t xml:space="preserve"> basket for checking out. For this p</w:t>
       </w:r>
       <w:r>
         <w:rPr>
@@ -759,7 +777,19 @@
         <w:rPr>
           <w:lang w:val="en-GB"/>
         </w:rPr>
-        <w:t>ontend, including JavaScript and HTML, and a C# backend API</w:t>
+        <w:t xml:space="preserve">ontend, including JavaScript and HTML, and a </w:t>
+      </w:r>
+      <w:r>
+        <w:rPr>
+          <w:lang w:val="en-GB"/>
+        </w:rPr>
+        <w:t>testing data through a JSON Server</w:t>
+      </w:r>
+      <w:r>
+        <w:rPr>
+          <w:lang w:val="en-GB"/>
+        </w:rPr>
+        <w:t xml:space="preserve"> backend API</w:t>
       </w:r>
       <w:r>
         <w:rPr>
@@ -894,14 +924,27 @@
       <w:r>
         <w:t xml:space="preserve">Figure </w:t>
       </w:r>
-      <w:fldSimple w:instr=" SEQ Figure \* ARABIC ">
-        <w:r>
-          <w:rPr>
-            <w:noProof/>
-          </w:rPr>
-          <w:t>1</w:t>
-        </w:r>
-      </w:fldSimple>
+      <w:r>
+        <w:fldChar w:fldCharType="begin"/>
+      </w:r>
+      <w:r>
+        <w:instrText xml:space="preserve"> SEQ Figure \* ARABIC </w:instrText>
+      </w:r>
+      <w:r>
+        <w:fldChar w:fldCharType="separate"/>
+      </w:r>
+      <w:r>
+        <w:rPr>
+          <w:noProof/>
+        </w:rPr>
+        <w:t>1</w:t>
+      </w:r>
+      <w:r>
+        <w:rPr>
+          <w:noProof/>
+        </w:rPr>
+        <w:fldChar w:fldCharType="end"/>
+      </w:r>
       <w:r>
         <w:t>: Events Page</w:t>
       </w:r>
@@ -1088,14 +1131,27 @@
       <w:r>
         <w:t xml:space="preserve">Figure </w:t>
       </w:r>
-      <w:fldSimple w:instr=" SEQ Figure \* ARABIC ">
-        <w:r>
-          <w:rPr>
-            <w:noProof/>
-          </w:rPr>
-          <w:t>2</w:t>
-        </w:r>
-      </w:fldSimple>
+      <w:r>
+        <w:fldChar w:fldCharType="begin"/>
+      </w:r>
+      <w:r>
+        <w:instrText xml:space="preserve"> SEQ Figure \* ARABIC </w:instrText>
+      </w:r>
+      <w:r>
+        <w:fldChar w:fldCharType="separate"/>
+      </w:r>
+      <w:r>
+        <w:rPr>
+          <w:noProof/>
+        </w:rPr>
+        <w:t>2</w:t>
+      </w:r>
+      <w:r>
+        <w:rPr>
+          <w:noProof/>
+        </w:rPr>
+        <w:fldChar w:fldCharType="end"/>
+      </w:r>
       <w:r>
         <w:t>: Product Pag</w:t>
       </w:r>
@@ -1294,27 +1350,14 @@
       <w:r>
         <w:t xml:space="preserve">Figure </w:t>
       </w:r>
-      <w:r>
-        <w:fldChar w:fldCharType="begin"/>
-      </w:r>
-      <w:r>
-        <w:instrText xml:space="preserve"> SEQ Figure \* ARABIC </w:instrText>
-      </w:r>
-      <w:r>
-        <w:fldChar w:fldCharType="separate"/>
-      </w:r>
-      <w:r>
-        <w:rPr>
-          <w:noProof/>
-        </w:rPr>
-        <w:t>3</w:t>
-      </w:r>
-      <w:r>
-        <w:rPr>
-          <w:noProof/>
-        </w:rPr>
-        <w:fldChar w:fldCharType="end"/>
-      </w:r>
+      <w:fldSimple w:instr=" SEQ Figure \* ARABIC ">
+        <w:r>
+          <w:rPr>
+            <w:noProof/>
+          </w:rPr>
+          <w:t>3</w:t>
+        </w:r>
+      </w:fldSimple>
       <w:r>
         <w:t>: Basket</w:t>
       </w:r>
@@ -1534,14 +1577,30 @@
       <w:r>
         <w:t xml:space="preserve">Figure </w:t>
       </w:r>
-      <w:fldSimple w:instr=" SEQ Figure \* ARABIC ">
-        <w:r>
-          <w:rPr>
-            <w:noProof/>
-          </w:rPr>
-          <w:t>4</w:t>
-        </w:r>
-      </w:fldSimple>
+      <w:r>
+        <w:fldChar w:fldCharType="begin"/>
+      </w:r>
+      <w:r>
+        <w:instrText xml:space="preserve"> SEQ Figure \</w:instrText>
+      </w:r>
+      <w:r>
+        <w:instrText xml:space="preserve">* ARABIC </w:instrText>
+      </w:r>
+      <w:r>
+        <w:fldChar w:fldCharType="separate"/>
+      </w:r>
+      <w:r>
+        <w:rPr>
+          <w:noProof/>
+        </w:rPr>
+        <w:t>4</w:t>
+      </w:r>
+      <w:r>
+        <w:rPr>
+          <w:noProof/>
+        </w:rPr>
+        <w:fldChar w:fldCharType="end"/>
+      </w:r>
       <w:r>
         <w:t>: Use of React Router</w:t>
       </w:r>
@@ -1758,82 +1817,284 @@
       <w:r>
         <w:t xml:space="preserve">Figure </w:t>
       </w:r>
-      <w:r>
-        <w:fldChar w:fldCharType="begin"/>
-      </w:r>
-      <w:r>
-        <w:instrText xml:space="preserve"> SEQ Figure \* ARABIC </w:instrText>
-      </w:r>
-      <w:r>
-        <w:fldChar w:fldCharType="separate"/>
+      <w:fldSimple w:instr=" SEQ Figure \* ARABIC ">
+        <w:r>
+          <w:rPr>
+            <w:noProof/>
+          </w:rPr>
+          <w:t>5</w:t>
+        </w:r>
+      </w:fldSimple>
+      <w:r>
+        <w:t>: Header &amp; Footer Design</w:t>
+      </w:r>
+    </w:p>
+    <w:p>
+      <w:r>
+        <w:t xml:space="preserve">In figure </w:t>
+      </w:r>
+      <w:r>
+        <w:t>5</w:t>
+      </w:r>
+      <w:r>
+        <w:t xml:space="preserve"> above</w:t>
+      </w:r>
+      <w:r>
+        <w:t>,</w:t>
+      </w:r>
+      <w:r>
+        <w:t xml:space="preserve"> you can see the design I have for the Header and Footer components</w:t>
+      </w:r>
+      <w:r>
+        <w:t xml:space="preserve">. </w:t>
+      </w:r>
+      <w:r>
+        <w:t>The layout of the elements</w:t>
+      </w:r>
+      <w:r>
+        <w:t xml:space="preserve"> </w:t>
+      </w:r>
+      <w:r>
+        <w:t xml:space="preserve">has </w:t>
+      </w:r>
+      <w:r>
+        <w:t>taken inspiration</w:t>
+      </w:r>
+      <w:r>
+        <w:t xml:space="preserve"> from</w:t>
+      </w:r>
+      <w:r>
+        <w:t xml:space="preserve"> one of our existing sites</w:t>
+      </w:r>
+      <w:r>
+        <w:t xml:space="preserve"> for brand consistency</w:t>
+      </w:r>
+      <w:r>
+        <w:t>.</w:t>
+      </w:r>
+    </w:p>
+    <w:p>
+      <w:r>
+        <w:t>Figure</w:t>
+      </w:r>
+      <w:r>
+        <w:t xml:space="preserve"> 6 shows</w:t>
+      </w:r>
+      <w:r>
+        <w:t xml:space="preserve"> a snippet of my code from my Header component.</w:t>
       </w:r>
       <w:r>
         <w:rPr>
           <w:noProof/>
         </w:rPr>
-        <w:t>5</w:t>
+        <mc:AlternateContent>
+          <mc:Choice Requires="wps">
+            <w:drawing>
+              <wp:anchor distT="0" distB="0" distL="114300" distR="114300" simplePos="0" relativeHeight="251663360" behindDoc="0" locked="0" layoutInCell="1" allowOverlap="1" wp14:anchorId="3B7D4218" wp14:editId="3D19E50C">
+                <wp:simplePos x="0" y="0"/>
+                <wp:positionH relativeFrom="column">
+                  <wp:posOffset>0</wp:posOffset>
+                </wp:positionH>
+                <wp:positionV relativeFrom="paragraph">
+                  <wp:posOffset>5426075</wp:posOffset>
+                </wp:positionV>
+                <wp:extent cx="4431665" cy="635"/>
+                <wp:effectExtent l="0" t="0" r="0" b="0"/>
+                <wp:wrapSquare wrapText="bothSides"/>
+                <wp:docPr id="29" name="Text Box 29"/>
+                <wp:cNvGraphicFramePr/>
+                <a:graphic xmlns:a="http://schemas.openxmlformats.org/drawingml/2006/main">
+                  <a:graphicData uri="http://schemas.microsoft.com/office/word/2010/wordprocessingShape">
+                    <wps:wsp>
+                      <wps:cNvSpPr txBox="1"/>
+                      <wps:spPr>
+                        <a:xfrm>
+                          <a:off x="0" y="0"/>
+                          <a:ext cx="4431665" cy="635"/>
+                        </a:xfrm>
+                        <a:prstGeom prst="rect">
+                          <a:avLst/>
+                        </a:prstGeom>
+                        <a:solidFill>
+                          <a:prstClr val="white"/>
+                        </a:solidFill>
+                        <a:ln>
+                          <a:noFill/>
+                        </a:ln>
+                      </wps:spPr>
+                      <wps:txbx>
+                        <w:txbxContent>
+                          <w:p>
+                            <w:pPr>
+                              <w:pStyle w:val="Caption"/>
+                            </w:pPr>
+                            <w:r>
+                              <w:t xml:space="preserve">Figure </w:t>
+                            </w:r>
+                            <w:fldSimple w:instr=" SEQ Figure \* ARABIC ">
+                              <w:r>
+                                <w:rPr>
+                                  <w:noProof/>
+                                </w:rPr>
+                                <w:t>6</w:t>
+                              </w:r>
+                            </w:fldSimple>
+                            <w:r>
+                              <w:t>: Code from my Header Component</w:t>
+                            </w:r>
+                          </w:p>
+                        </w:txbxContent>
+                      </wps:txbx>
+                      <wps:bodyPr rot="0" spcFirstLastPara="0" vertOverflow="overflow" horzOverflow="overflow" vert="horz" wrap="square" lIns="0" tIns="0" rIns="0" bIns="0" numCol="1" spcCol="0" rtlCol="0" fromWordArt="0" anchor="t" anchorCtr="0" forceAA="0" compatLnSpc="1">
+                        <a:prstTxWarp prst="textNoShape">
+                          <a:avLst/>
+                        </a:prstTxWarp>
+                        <a:spAutoFit/>
+                      </wps:bodyPr>
+                    </wps:wsp>
+                  </a:graphicData>
+                </a:graphic>
+              </wp:anchor>
+            </w:drawing>
+          </mc:Choice>
+          <mc:Fallback>
+            <w:pict>
+              <v:shapetype w14:anchorId="3B7D4218" id="_x0000_t202" coordsize="21600,21600" o:spt="202" path="m,l,21600r21600,l21600,xe">
+                <v:stroke joinstyle="miter"/>
+                <v:path gradientshapeok="t" o:connecttype="rect"/>
+              </v:shapetype>
+              <v:shape id="Text Box 29" o:spid="_x0000_s1026" type="#_x0000_t202" style="position:absolute;margin-left:0;margin-top:427.25pt;width:348.95pt;height:.05pt;z-index:251663360;visibility:visible;mso-wrap-style:square;mso-wrap-distance-left:9pt;mso-wrap-distance-top:0;mso-wrap-distance-right:9pt;mso-wrap-distance-bottom:0;mso-position-horizontal:absolute;mso-position-horizontal-relative:text;mso-position-vertical:absolute;mso-position-vertical-relative:text;v-text-anchor:top" o:gfxdata="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" stroked="f">
+                <v:textbox style="mso-fit-shape-to-text:t" inset="0,0,0,0">
+                  <w:txbxContent>
+                    <w:p>
+                      <w:pPr>
+                        <w:pStyle w:val="Caption"/>
+                      </w:pPr>
+                      <w:r>
+                        <w:t xml:space="preserve">Figure </w:t>
+                      </w:r>
+                      <w:fldSimple w:instr=" SEQ Figure \* ARABIC ">
+                        <w:r>
+                          <w:rPr>
+                            <w:noProof/>
+                          </w:rPr>
+                          <w:t>6</w:t>
+                        </w:r>
+                      </w:fldSimple>
+                      <w:r>
+                        <w:t>: Code from my Header Component</w:t>
+                      </w:r>
+                    </w:p>
+                  </w:txbxContent>
+                </v:textbox>
+                <w10:wrap type="square"/>
+              </v:shape>
+            </w:pict>
+          </mc:Fallback>
+        </mc:AlternateContent>
       </w:r>
       <w:r>
         <w:rPr>
           <w:noProof/>
         </w:rPr>
-        <w:fldChar w:fldCharType="end"/>
-      </w:r>
-      <w:r>
-        <w:t>: Header &amp; Footer Design</w:t>
-      </w:r>
-    </w:p>
-    <w:p>
-      <w:r>
-        <w:t xml:space="preserve">In figure </w:t>
-      </w:r>
-      <w:r>
-        <w:t>5</w:t>
-      </w:r>
-      <w:r>
-        <w:t xml:space="preserve"> above</w:t>
-      </w:r>
-      <w:r>
-        <w:t>,</w:t>
-      </w:r>
-      <w:r>
-        <w:t xml:space="preserve"> you can see the design I have for the Header and Footer components</w:t>
-      </w:r>
-      <w:r>
-        <w:t xml:space="preserve">. </w:t>
-      </w:r>
-      <w:r>
-        <w:t>The layout of the elements</w:t>
-      </w:r>
-      <w:r>
-        <w:t xml:space="preserve"> </w:t>
-      </w:r>
-      <w:r>
-        <w:t xml:space="preserve">has </w:t>
-      </w:r>
-      <w:r>
-        <w:t>taken inspiration</w:t>
-      </w:r>
-      <w:r>
-        <w:t xml:space="preserve"> from</w:t>
-      </w:r>
-      <w:r>
-        <w:t xml:space="preserve"> one of our existing sites</w:t>
-      </w:r>
-      <w:r>
-        <w:t xml:space="preserve"> for brand consistency</w:t>
-      </w:r>
-      <w:r>
-        <w:t>.</w:t>
-      </w:r>
-    </w:p>
-    <w:p/>
+        <w:drawing>
+          <wp:anchor distT="0" distB="0" distL="114300" distR="114300" simplePos="0" relativeHeight="251661312" behindDoc="0" locked="0" layoutInCell="1" allowOverlap="1" wp14:anchorId="767BB03B" wp14:editId="3E827A99">
+            <wp:simplePos x="0" y="0"/>
+            <wp:positionH relativeFrom="column">
+              <wp:posOffset>0</wp:posOffset>
+            </wp:positionH>
+            <wp:positionV relativeFrom="paragraph">
+              <wp:posOffset>-3175</wp:posOffset>
+            </wp:positionV>
+            <wp:extent cx="4432160" cy="5372100"/>
+            <wp:effectExtent l="0" t="0" r="6985" b="0"/>
+            <wp:wrapSquare wrapText="bothSides"/>
+            <wp:docPr id="24" name="Picture 24" descr="A screen shot of a computer program&#10;&#10;Description automatically generated"/>
+            <wp:cNvGraphicFramePr>
+              <a:graphicFrameLocks xmlns:a="http://schemas.openxmlformats.org/drawingml/2006/main" noChangeAspect="1"/>
+            </wp:cNvGraphicFramePr>
+            <a:graphic xmlns:a="http://schemas.openxmlformats.org/drawingml/2006/main">
+              <a:graphicData uri="http://schemas.openxmlformats.org/drawingml/2006/picture">
+                <pic:pic xmlns:pic="http://schemas.openxmlformats.org/drawingml/2006/picture">
+                  <pic:nvPicPr>
+                    <pic:cNvPr id="24" name="Picture 24" descr="A screen shot of a computer program&#10;&#10;Description automatically generated"/>
+                    <pic:cNvPicPr/>
+                  </pic:nvPicPr>
+                  <pic:blipFill>
+                    <a:blip r:embed="rId12">
+                      <a:extLst>
+                        <a:ext uri="{28A0092B-C50C-407E-A947-70E740481C1C}">
+                          <a14:useLocalDpi xmlns:a14="http://schemas.microsoft.com/office/drawing/2010/main" val="0"/>
+                        </a:ext>
+                      </a:extLst>
+                    </a:blip>
+                    <a:stretch>
+                      <a:fillRect/>
+                    </a:stretch>
+                  </pic:blipFill>
+                  <pic:spPr>
+                    <a:xfrm>
+                      <a:off x="0" y="0"/>
+                      <a:ext cx="4432160" cy="5372100"/>
+                    </a:xfrm>
+                    <a:prstGeom prst="rect">
+                      <a:avLst/>
+                    </a:prstGeom>
+                  </pic:spPr>
+                </pic:pic>
+              </a:graphicData>
+            </a:graphic>
+            <wp14:sizeRelH relativeFrom="page">
+              <wp14:pctWidth>0</wp14:pctWidth>
+            </wp14:sizeRelH>
+            <wp14:sizeRelV relativeFrom="page">
+              <wp14:pctHeight>0</wp14:pctHeight>
+            </wp14:sizeRelV>
+          </wp:anchor>
+        </w:drawing>
+      </w:r>
+      <w:r>
+        <w:t xml:space="preserve"> You can see how I have used </w:t>
+      </w:r>
+      <w:r>
+        <w:t>‘</w:t>
+      </w:r>
+      <w:r>
+        <w:t>Link</w:t>
+      </w:r>
+      <w:r>
+        <w:t>’ fragments</w:t>
+      </w:r>
+      <w:r>
+        <w:t xml:space="preserve"> from React Router </w:t>
+      </w:r>
+      <w:r>
+        <w:t xml:space="preserve">for users to navigate. You can also see how I have used Bootstraps features </w:t>
+      </w:r>
+      <w:r>
+        <w:t>to make the sizing dynamic, allowing it to expand for larger screens and auto fit when being used with a smaller screen.</w:t>
+      </w:r>
+    </w:p>
+    <w:p>
+      <w:pPr>
+        <w:rPr>
+          <w:rFonts w:asciiTheme="majorHAnsi" w:eastAsiaTheme="majorEastAsia" w:hAnsiTheme="majorHAnsi" w:cstheme="majorBidi"/>
+          <w:color w:val="2F5496" w:themeColor="accent1" w:themeShade="BF"/>
+          <w:sz w:val="26"/>
+          <w:szCs w:val="26"/>
+        </w:rPr>
+      </w:pPr>
+      <w:bookmarkStart w:id="5" w:name="_Toc179801567"/>
+      <w:r>
+        <w:br w:type="page"/>
+      </w:r>
+    </w:p>
     <w:p>
       <w:pPr>
         <w:pStyle w:val="Heading2"/>
       </w:pPr>
-      <w:bookmarkStart w:id="5" w:name="_Toc179801567"/>
-      <w:r>
+      <w:r>
+        <w:lastRenderedPageBreak/>
         <w:t>Using</w:t>
       </w:r>
       <w:r>
@@ -1891,7 +2152,7 @@
                     <pic:cNvPicPr/>
                   </pic:nvPicPr>
                   <pic:blipFill>
-                    <a:blip r:embed="rId12">
+                    <a:blip r:embed="rId13">
                       <a:extLst>
                         <a:ext uri="{28A0092B-C50C-407E-A947-70E740481C1C}">
                           <a14:useLocalDpi xmlns:a14="http://schemas.microsoft.com/office/drawing/2010/main" val="0"/>
@@ -1930,38 +2191,24 @@
       <w:r>
         <w:t xml:space="preserve">Figure </w:t>
       </w:r>
-      <w:r>
-        <w:fldChar w:fldCharType="begin"/>
-      </w:r>
-      <w:r>
-        <w:instrText xml:space="preserve"> SEQ Figure \* ARABIC </w:instrText>
-      </w:r>
-      <w:r>
-        <w:fldChar w:fldCharType="separate"/>
-      </w:r>
-      <w:r>
-        <w:rPr>
-          <w:noProof/>
-        </w:rPr>
-        <w:t>6</w:t>
-      </w:r>
-      <w:r>
-        <w:rPr>
-          <w:noProof/>
-        </w:rPr>
-        <w:fldChar w:fldCharType="end"/>
-      </w:r>
+      <w:fldSimple w:instr=" SEQ Figure \* ARABIC ">
+        <w:r>
+          <w:rPr>
+            <w:noProof/>
+          </w:rPr>
+          <w:t>7</w:t>
+        </w:r>
+      </w:fldSimple>
       <w:r>
         <w:t>: JSON Server Data</w:t>
       </w:r>
     </w:p>
     <w:p>
       <w:r>
-        <w:lastRenderedPageBreak/>
         <w:t xml:space="preserve">In figure </w:t>
       </w:r>
       <w:r>
-        <w:t>6</w:t>
+        <w:t>7</w:t>
       </w:r>
       <w:r>
         <w:t xml:space="preserve"> you can see the data that I have inputted to create </w:t>
@@ -1996,13 +2243,22 @@
     </w:p>
     <w:p>
       <w:r>
-        <w:t xml:space="preserve">The live data can be seen below </w:t>
-      </w:r>
-      <w:r>
-        <w:t xml:space="preserve">in figure </w:t>
-      </w:r>
-      <w:r>
-        <w:t>7</w:t>
+        <w:t xml:space="preserve">The live data can be seen </w:t>
+      </w:r>
+      <w:r>
+        <w:t>below</w:t>
+      </w:r>
+      <w:r>
+        <w:t xml:space="preserve"> </w:t>
+      </w:r>
+      <w:r>
+        <w:t xml:space="preserve">in </w:t>
+      </w:r>
+      <w:r>
+        <w:t xml:space="preserve">figure </w:t>
+      </w:r>
+      <w:r>
+        <w:t>8</w:t>
       </w:r>
       <w:r>
         <w:t>, whereby</w:t>
@@ -2044,6 +2300,7 @@
         <w:rPr>
           <w:noProof/>
         </w:rPr>
+        <w:lastRenderedPageBreak/>
         <w:drawing>
           <wp:inline distT="0" distB="0" distL="0" distR="0" wp14:anchorId="36DFAF6E" wp14:editId="10B712E1">
             <wp:extent cx="3581400" cy="3895725"/>
@@ -2060,7 +2317,7 @@
                     <pic:cNvPicPr/>
                   </pic:nvPicPr>
                   <pic:blipFill rotWithShape="1">
-                    <a:blip r:embed="rId13">
+                    <a:blip r:embed="rId14">
                       <a:extLst>
                         <a:ext uri="{28A0092B-C50C-407E-A947-70E740481C1C}">
                           <a14:useLocalDpi xmlns:a14="http://schemas.microsoft.com/office/drawing/2010/main" val="0"/>
@@ -2103,27 +2360,14 @@
       <w:r>
         <w:t xml:space="preserve">Figure </w:t>
       </w:r>
-      <w:r>
-        <w:fldChar w:fldCharType="begin"/>
-      </w:r>
-      <w:r>
-        <w:instrText xml:space="preserve"> SEQ Figure \* ARABIC </w:instrText>
-      </w:r>
-      <w:r>
-        <w:fldChar w:fldCharType="separate"/>
-      </w:r>
-      <w:r>
-        <w:rPr>
-          <w:noProof/>
-        </w:rPr>
-        <w:t>7</w:t>
-      </w:r>
-      <w:r>
-        <w:rPr>
-          <w:noProof/>
-        </w:rPr>
-        <w:fldChar w:fldCharType="end"/>
-      </w:r>
+      <w:fldSimple w:instr=" SEQ Figure \* ARABIC ">
+        <w:r>
+          <w:rPr>
+            <w:noProof/>
+          </w:rPr>
+          <w:t>8</w:t>
+        </w:r>
+      </w:fldSimple>
       <w:r>
         <w:t>: JSON Data from Events Endpoint</w:t>
       </w:r>
@@ -2185,7 +2429,13 @@
         <w:t>, and added my GET request.</w:t>
       </w:r>
       <w:r>
-        <w:t xml:space="preserve"> Seen below (figure 8).</w:t>
+        <w:t xml:space="preserve"> Seen below (figure </w:t>
+      </w:r>
+      <w:r>
+        <w:t>9</w:t>
+      </w:r>
+      <w:r>
+        <w:t>).</w:t>
       </w:r>
       <w:r>
         <w:t xml:space="preserve"> This makes a call to my </w:t>
@@ -2222,7 +2472,7 @@
                     <pic:cNvPicPr/>
                   </pic:nvPicPr>
                   <pic:blipFill>
-                    <a:blip r:embed="rId14">
+                    <a:blip r:embed="rId15">
                       <a:extLst>
                         <a:ext uri="{28A0092B-C50C-407E-A947-70E740481C1C}">
                           <a14:useLocalDpi xmlns:a14="http://schemas.microsoft.com/office/drawing/2010/main" val="0"/>
@@ -2261,34 +2511,20 @@
       <w:r>
         <w:t xml:space="preserve">Figure </w:t>
       </w:r>
-      <w:r>
-        <w:fldChar w:fldCharType="begin"/>
-      </w:r>
-      <w:r>
-        <w:instrText xml:space="preserve"> SEQ Figure \* ARABIC </w:instrText>
-      </w:r>
-      <w:r>
-        <w:fldChar w:fldCharType="separate"/>
-      </w:r>
-      <w:r>
-        <w:rPr>
-          <w:noProof/>
-        </w:rPr>
-        <w:t>8</w:t>
-      </w:r>
-      <w:r>
-        <w:rPr>
-          <w:noProof/>
-        </w:rPr>
-        <w:fldChar w:fldCharType="end"/>
-      </w:r>
+      <w:fldSimple w:instr=" SEQ Figure \* ARABIC ">
+        <w:r>
+          <w:rPr>
+            <w:noProof/>
+          </w:rPr>
+          <w:t>9</w:t>
+        </w:r>
+      </w:fldSimple>
       <w:r>
         <w:t>: Axios GET Request</w:t>
       </w:r>
     </w:p>
     <w:p>
       <w:r>
-        <w:lastRenderedPageBreak/>
         <w:t xml:space="preserve">In order to display the returned </w:t>
       </w:r>
       <w:r>
@@ -2304,7 +2540,7 @@
         <w:t xml:space="preserve"> (see figure </w:t>
       </w:r>
       <w:r>
-        <w:t>9</w:t>
+        <w:t>10</w:t>
       </w:r>
       <w:r>
         <w:t>)</w:t>
@@ -2343,6 +2579,7 @@
         <w:rPr>
           <w:noProof/>
         </w:rPr>
+        <w:lastRenderedPageBreak/>
         <w:drawing>
           <wp:inline distT="0" distB="0" distL="0" distR="0" wp14:anchorId="19D9B27A" wp14:editId="7E9CD679">
             <wp:extent cx="4505954" cy="3134162"/>
@@ -2359,7 +2596,7 @@
                     <pic:cNvPicPr/>
                   </pic:nvPicPr>
                   <pic:blipFill>
-                    <a:blip r:embed="rId15">
+                    <a:blip r:embed="rId16">
                       <a:extLst>
                         <a:ext uri="{28A0092B-C50C-407E-A947-70E740481C1C}">
                           <a14:useLocalDpi xmlns:a14="http://schemas.microsoft.com/office/drawing/2010/main" val="0"/>
@@ -2398,27 +2635,14 @@
       <w:r>
         <w:t xml:space="preserve">Figure </w:t>
       </w:r>
-      <w:r>
-        <w:fldChar w:fldCharType="begin"/>
-      </w:r>
-      <w:r>
-        <w:instrText xml:space="preserve"> SEQ Figure \* ARABIC </w:instrText>
-      </w:r>
-      <w:r>
-        <w:fldChar w:fldCharType="separate"/>
-      </w:r>
-      <w:r>
-        <w:rPr>
-          <w:noProof/>
-        </w:rPr>
-        <w:t>9</w:t>
-      </w:r>
-      <w:r>
-        <w:rPr>
-          <w:noProof/>
-        </w:rPr>
-        <w:fldChar w:fldCharType="end"/>
-      </w:r>
+      <w:fldSimple w:instr=" SEQ Figure \* ARABIC ">
+        <w:r>
+          <w:rPr>
+            <w:noProof/>
+          </w:rPr>
+          <w:t>10</w:t>
+        </w:r>
+      </w:fldSimple>
       <w:r>
         <w:t>: useEffect and useState Hook</w:t>
       </w:r>
@@ -2456,7 +2680,13 @@
         <w:t>The result</w:t>
       </w:r>
       <w:r>
-        <w:t xml:space="preserve"> can be seen below in figure 10.</w:t>
+        <w:t xml:space="preserve"> can be seen below in figure 1</w:t>
+      </w:r>
+      <w:r>
+        <w:t>1</w:t>
+      </w:r>
+      <w:r>
+        <w:t>.</w:t>
       </w:r>
       <w:r>
         <w:t xml:space="preserve"> </w:t>
@@ -2487,7 +2717,7 @@
                     <pic:cNvPicPr/>
                   </pic:nvPicPr>
                   <pic:blipFill>
-                    <a:blip r:embed="rId16" cstate="print">
+                    <a:blip r:embed="rId17" cstate="print">
                       <a:extLst>
                         <a:ext uri="{28A0092B-C50C-407E-A947-70E740481C1C}">
                           <a14:useLocalDpi xmlns:a14="http://schemas.microsoft.com/office/drawing/2010/main" val="0"/>
@@ -2526,61 +2756,77 @@
       <w:r>
         <w:t xml:space="preserve">Figure </w:t>
       </w:r>
-      <w:fldSimple w:instr=" SEQ Figure \* ARABIC ">
-        <w:r>
-          <w:rPr>
-            <w:noProof/>
-          </w:rPr>
-          <w:t>10</w:t>
-        </w:r>
-      </w:fldSimple>
+      <w:r>
+        <w:fldChar w:fldCharType="begin"/>
+      </w:r>
+      <w:r>
+        <w:instrText xml:space="preserve"> SEQ Figure \* ARABIC </w:instrText>
+      </w:r>
+      <w:r>
+        <w:fldChar w:fldCharType="separate"/>
+      </w:r>
+      <w:r>
+        <w:rPr>
+          <w:noProof/>
+        </w:rPr>
+        <w:t>11</w:t>
+      </w:r>
+      <w:r>
+        <w:rPr>
+          <w:noProof/>
+        </w:rPr>
+        <w:fldChar w:fldCharType="end"/>
+      </w:r>
       <w:r>
         <w:t>: Displaying my Events Data</w:t>
       </w:r>
     </w:p>
     <w:p>
       <w:r>
+        <w:t xml:space="preserve">Using </w:t>
+      </w:r>
+      <w:r>
+        <w:t>Bootstrap,</w:t>
+      </w:r>
+      <w:r>
+        <w:t xml:space="preserve"> I have </w:t>
+      </w:r>
+      <w:r>
+        <w:t xml:space="preserve">styled each event </w:t>
+      </w:r>
+      <w:r>
+        <w:t>within a</w:t>
+      </w:r>
+      <w:r>
+        <w:t xml:space="preserve"> card</w:t>
+      </w:r>
+      <w:r>
+        <w:t xml:space="preserve">, applying </w:t>
+      </w:r>
+      <w:r>
+        <w:t>suitable padding and margin between each element.</w:t>
+      </w:r>
+      <w:r>
+        <w:t xml:space="preserve"> </w:t>
+      </w:r>
+      <w:r>
+        <w:t xml:space="preserve">I have also created </w:t>
+      </w:r>
+      <w:r>
+        <w:t>a button group which ha</w:t>
+      </w:r>
+      <w:r>
+        <w:t>s</w:t>
+      </w:r>
+      <w:r>
+        <w:t xml:space="preserve"> the edit and delete buttons</w:t>
+      </w:r>
+      <w:r>
+        <w:t xml:space="preserve">. The layout has </w:t>
+      </w:r>
+      <w:r>
         <w:lastRenderedPageBreak/>
-        <w:t xml:space="preserve">Using </w:t>
-      </w:r>
-      <w:r>
-        <w:t>Bootstrap,</w:t>
-      </w:r>
-      <w:r>
-        <w:t xml:space="preserve"> I have </w:t>
-      </w:r>
-      <w:r>
-        <w:t xml:space="preserve">styled each event </w:t>
-      </w:r>
-      <w:r>
-        <w:t>within a</w:t>
-      </w:r>
-      <w:r>
-        <w:t xml:space="preserve"> card</w:t>
-      </w:r>
-      <w:r>
-        <w:t xml:space="preserve">, applying </w:t>
-      </w:r>
-      <w:r>
-        <w:t>suitable padding and margin between each element.</w:t>
-      </w:r>
-      <w:r>
-        <w:t xml:space="preserve"> </w:t>
-      </w:r>
-      <w:r>
-        <w:t xml:space="preserve">I have also created </w:t>
-      </w:r>
-      <w:r>
-        <w:t>a button group which ha</w:t>
-      </w:r>
-      <w:r>
-        <w:t>s</w:t>
-      </w:r>
-      <w:r>
-        <w:t xml:space="preserve"> the edit and delete buttons</w:t>
-      </w:r>
-      <w:r>
-        <w:t xml:space="preserve">. The layout has been set using </w:t>
+        <w:t xml:space="preserve">been set using </w:t>
       </w:r>
       <w:r>
         <w:t xml:space="preserve">Bootstraps </w:t>
@@ -2679,7 +2925,7 @@
                     <pic:cNvPicPr/>
                   </pic:nvPicPr>
                   <pic:blipFill rotWithShape="1">
-                    <a:blip r:embed="rId17" cstate="print">
+                    <a:blip r:embed="rId18" cstate="print">
                       <a:extLst>
                         <a:ext uri="{28A0092B-C50C-407E-A947-70E740481C1C}">
                           <a14:useLocalDpi xmlns:a14="http://schemas.microsoft.com/office/drawing/2010/main" val="0"/>
@@ -2722,27 +2968,14 @@
       <w:r>
         <w:t xml:space="preserve">Figure </w:t>
       </w:r>
-      <w:r>
-        <w:fldChar w:fldCharType="begin"/>
-      </w:r>
-      <w:r>
-        <w:instrText xml:space="preserve"> SEQ Figure \* ARABIC </w:instrText>
-      </w:r>
-      <w:r>
-        <w:fldChar w:fldCharType="separate"/>
-      </w:r>
-      <w:r>
-        <w:rPr>
-          <w:noProof/>
-        </w:rPr>
-        <w:t>11</w:t>
-      </w:r>
-      <w:r>
-        <w:rPr>
-          <w:noProof/>
-        </w:rPr>
-        <w:fldChar w:fldCharType="end"/>
-      </w:r>
+      <w:fldSimple w:instr=" SEQ Figure \* ARABIC ">
+        <w:r>
+          <w:rPr>
+            <w:noProof/>
+          </w:rPr>
+          <w:t>12</w:t>
+        </w:r>
+      </w:fldSimple>
       <w:r>
         <w:t>: New Event Modal</w:t>
       </w:r>
@@ -2788,10 +3021,16 @@
         <w:t xml:space="preserve"> and any message data</w:t>
       </w:r>
       <w:r>
-        <w:t>. Below in figure 12</w:t>
-      </w:r>
-      <w:r>
-        <w:t xml:space="preserve"> and 13</w:t>
+        <w:t>. Below in figure 1</w:t>
+      </w:r>
+      <w:r>
+        <w:t>3</w:t>
+      </w:r>
+      <w:r>
+        <w:t xml:space="preserve"> and 1</w:t>
+      </w:r>
+      <w:r>
+        <w:t>4</w:t>
       </w:r>
       <w:r>
         <w:t>, you can see the code for the addNew function and the POST request</w:t>
@@ -2827,7 +3066,7 @@
                     <pic:cNvPicPr/>
                   </pic:nvPicPr>
                   <pic:blipFill>
-                    <a:blip r:embed="rId18">
+                    <a:blip r:embed="rId19">
                       <a:extLst>
                         <a:ext uri="{28A0092B-C50C-407E-A947-70E740481C1C}">
                           <a14:useLocalDpi xmlns:a14="http://schemas.microsoft.com/office/drawing/2010/main" val="0"/>
@@ -2861,27 +3100,14 @@
       <w:r>
         <w:t xml:space="preserve">Figure </w:t>
       </w:r>
-      <w:r>
-        <w:fldChar w:fldCharType="begin"/>
-      </w:r>
-      <w:r>
-        <w:instrText xml:space="preserve"> SEQ Figure \* ARABIC </w:instrText>
-      </w:r>
-      <w:r>
-        <w:fldChar w:fldCharType="separate"/>
-      </w:r>
-      <w:r>
-        <w:rPr>
-          <w:noProof/>
-        </w:rPr>
-        <w:t>12</w:t>
-      </w:r>
-      <w:r>
-        <w:rPr>
-          <w:noProof/>
-        </w:rPr>
-        <w:fldChar w:fldCharType="end"/>
-      </w:r>
+      <w:fldSimple w:instr=" SEQ Figure \* ARABIC ">
+        <w:r>
+          <w:rPr>
+            <w:noProof/>
+          </w:rPr>
+          <w:t>13</w:t>
+        </w:r>
+      </w:fldSimple>
       <w:r>
         <w:t>: addNew Function</w:t>
       </w:r>
@@ -2912,7 +3138,7 @@
                     <pic:cNvPicPr/>
                   </pic:nvPicPr>
                   <pic:blipFill>
-                    <a:blip r:embed="rId19">
+                    <a:blip r:embed="rId20">
                       <a:extLst>
                         <a:ext uri="{28A0092B-C50C-407E-A947-70E740481C1C}">
                           <a14:useLocalDpi xmlns:a14="http://schemas.microsoft.com/office/drawing/2010/main" val="0"/>
@@ -2951,27 +3177,14 @@
       <w:r>
         <w:t xml:space="preserve">Figure </w:t>
       </w:r>
-      <w:r>
-        <w:fldChar w:fldCharType="begin"/>
-      </w:r>
-      <w:r>
-        <w:instrText xml:space="preserve"> SEQ Figure \* ARABIC </w:instrText>
-      </w:r>
-      <w:r>
-        <w:fldChar w:fldCharType="separate"/>
-      </w:r>
-      <w:r>
-        <w:rPr>
-          <w:noProof/>
-        </w:rPr>
-        <w:t>13</w:t>
-      </w:r>
-      <w:r>
-        <w:rPr>
-          <w:noProof/>
-        </w:rPr>
-        <w:fldChar w:fldCharType="end"/>
-      </w:r>
+      <w:fldSimple w:instr=" SEQ Figure \* ARABIC ">
+        <w:r>
+          <w:rPr>
+            <w:noProof/>
+          </w:rPr>
+          <w:t>14</w:t>
+        </w:r>
+      </w:fldSimple>
       <w:r>
         <w:t>: New Event POST Requests</w:t>
       </w:r>
@@ -3086,7 +3299,13 @@
         <w:t>my new event</w:t>
       </w:r>
       <w:r>
-        <w:t xml:space="preserve"> (figure 14)</w:t>
+        <w:t xml:space="preserve"> (figure 1</w:t>
+      </w:r>
+      <w:r>
+        <w:t>5</w:t>
+      </w:r>
+      <w:r>
+        <w:t>)</w:t>
       </w:r>
       <w:r>
         <w:t>.</w:t>
@@ -3118,7 +3337,7 @@
                     <pic:cNvPicPr/>
                   </pic:nvPicPr>
                   <pic:blipFill>
-                    <a:blip r:embed="rId20" cstate="print">
+                    <a:blip r:embed="rId21" cstate="print">
                       <a:extLst>
                         <a:ext uri="{28A0092B-C50C-407E-A947-70E740481C1C}">
                           <a14:useLocalDpi xmlns:a14="http://schemas.microsoft.com/office/drawing/2010/main" val="0"/>
@@ -3157,27 +3376,14 @@
       <w:r>
         <w:t xml:space="preserve">Figure </w:t>
       </w:r>
-      <w:r>
-        <w:fldChar w:fldCharType="begin"/>
-      </w:r>
-      <w:r>
-        <w:instrText xml:space="preserve"> SEQ Figure \* ARABIC </w:instrText>
-      </w:r>
-      <w:r>
-        <w:fldChar w:fldCharType="separate"/>
-      </w:r>
-      <w:r>
-        <w:rPr>
-          <w:noProof/>
-        </w:rPr>
-        <w:t>14</w:t>
-      </w:r>
-      <w:r>
-        <w:rPr>
-          <w:noProof/>
-        </w:rPr>
-        <w:fldChar w:fldCharType="end"/>
-      </w:r>
+      <w:fldSimple w:instr=" SEQ Figure \* ARABIC ">
+        <w:r>
+          <w:rPr>
+            <w:noProof/>
+          </w:rPr>
+          <w:t>15</w:t>
+        </w:r>
+      </w:fldSimple>
       <w:r>
         <w:t>: New Event</w:t>
       </w:r>
@@ -3249,7 +3455,7 @@
         <w:t xml:space="preserve"> just as templates and the result can be seen below (figure </w:t>
       </w:r>
       <w:r>
-        <w:t>15</w:t>
+        <w:t>16</w:t>
       </w:r>
       <w:r>
         <w:t>).</w:t>
@@ -3284,7 +3490,7 @@
                     <pic:cNvPicPr/>
                   </pic:nvPicPr>
                   <pic:blipFill>
-                    <a:blip r:embed="rId21" cstate="print">
+                    <a:blip r:embed="rId22" cstate="print">
                       <a:extLst>
                         <a:ext uri="{28A0092B-C50C-407E-A947-70E740481C1C}">
                           <a14:useLocalDpi xmlns:a14="http://schemas.microsoft.com/office/drawing/2010/main" val="0"/>
@@ -3323,14 +3529,27 @@
       <w:r>
         <w:t xml:space="preserve">Figure </w:t>
       </w:r>
-      <w:fldSimple w:instr=" SEQ Figure \* ARABIC ">
-        <w:r>
-          <w:rPr>
-            <w:noProof/>
-          </w:rPr>
-          <w:t>15</w:t>
-        </w:r>
-      </w:fldSimple>
+      <w:r>
+        <w:fldChar w:fldCharType="begin"/>
+      </w:r>
+      <w:r>
+        <w:instrText xml:space="preserve"> SEQ Figure \* ARABIC </w:instrText>
+      </w:r>
+      <w:r>
+        <w:fldChar w:fldCharType="separate"/>
+      </w:r>
+      <w:r>
+        <w:rPr>
+          <w:noProof/>
+        </w:rPr>
+        <w:t>16</w:t>
+      </w:r>
+      <w:r>
+        <w:rPr>
+          <w:noProof/>
+        </w:rPr>
+        <w:fldChar w:fldCharType="end"/>
+      </w:r>
       <w:r>
         <w:t>: Products Page</w:t>
       </w:r>
@@ -3343,7 +3562,7 @@
         <w:t xml:space="preserve">page (figure </w:t>
       </w:r>
       <w:r>
-        <w:t>15</w:t>
+        <w:t>16</w:t>
       </w:r>
       <w:r>
         <w:t>).</w:t>
@@ -3421,7 +3640,13 @@
         <w:t xml:space="preserve"> which will help the user narrow down the products they require, resulting in a greater user experience</w:t>
       </w:r>
       <w:r>
-        <w:t xml:space="preserve"> (see figure 16)</w:t>
+        <w:t xml:space="preserve"> (see figure </w:t>
+      </w:r>
+      <w:r>
+        <w:t>17</w:t>
+      </w:r>
+      <w:r>
+        <w:t>)</w:t>
       </w:r>
       <w:r>
         <w:t>.</w:t>
@@ -3457,7 +3682,7 @@
                     <pic:cNvPicPr/>
                   </pic:nvPicPr>
                   <pic:blipFill>
-                    <a:blip r:embed="rId22" cstate="print">
+                    <a:blip r:embed="rId23" cstate="print">
                       <a:extLst>
                         <a:ext uri="{28A0092B-C50C-407E-A947-70E740481C1C}">
                           <a14:useLocalDpi xmlns:a14="http://schemas.microsoft.com/office/drawing/2010/main" val="0"/>
@@ -3496,27 +3721,14 @@
       <w:r>
         <w:t xml:space="preserve">Figure </w:t>
       </w:r>
-      <w:r>
-        <w:fldChar w:fldCharType="begin"/>
-      </w:r>
-      <w:r>
-        <w:instrText xml:space="preserve"> SEQ Figure \* ARABIC </w:instrText>
-      </w:r>
-      <w:r>
-        <w:fldChar w:fldCharType="separate"/>
-      </w:r>
-      <w:r>
-        <w:rPr>
-          <w:noProof/>
-        </w:rPr>
-        <w:t>16</w:t>
-      </w:r>
-      <w:r>
-        <w:rPr>
-          <w:noProof/>
-        </w:rPr>
-        <w:fldChar w:fldCharType="end"/>
-      </w:r>
+      <w:fldSimple w:instr=" SEQ Figure \* ARABIC ">
+        <w:r>
+          <w:rPr>
+            <w:noProof/>
+          </w:rPr>
+          <w:t>17</w:t>
+        </w:r>
+      </w:fldSimple>
       <w:r>
         <w:t>: Filtered Products by Correx</w:t>
       </w:r>
@@ -3649,7 +3861,7 @@
                     <pic:cNvPicPr/>
                   </pic:nvPicPr>
                   <pic:blipFill rotWithShape="1">
-                    <a:blip r:embed="rId23" cstate="print">
+                    <a:blip r:embed="rId24" cstate="print">
                       <a:extLst>
                         <a:ext uri="{28A0092B-C50C-407E-A947-70E740481C1C}">
                           <a14:useLocalDpi xmlns:a14="http://schemas.microsoft.com/office/drawing/2010/main" val="0"/>
@@ -3711,27 +3923,14 @@
       <w:r>
         <w:t xml:space="preserve">Figure </w:t>
       </w:r>
-      <w:r>
-        <w:fldChar w:fldCharType="begin"/>
-      </w:r>
-      <w:r>
-        <w:instrText xml:space="preserve"> SEQ Figure \* ARABIC </w:instrText>
-      </w:r>
-      <w:r>
-        <w:fldChar w:fldCharType="separate"/>
-      </w:r>
-      <w:r>
-        <w:rPr>
-          <w:noProof/>
-        </w:rPr>
-        <w:t>17</w:t>
-      </w:r>
-      <w:r>
-        <w:rPr>
-          <w:noProof/>
-        </w:rPr>
-        <w:fldChar w:fldCharType="end"/>
-      </w:r>
+      <w:fldSimple w:instr=" SEQ Figure \* ARABIC ">
+        <w:r>
+          <w:rPr>
+            <w:noProof/>
+          </w:rPr>
+          <w:t>18</w:t>
+        </w:r>
+      </w:fldSimple>
       <w:r>
         <w:t>: Product Info Page</w:t>
       </w:r>
@@ -3839,7 +4038,13 @@
         <w:t xml:space="preserve">be </w:t>
       </w:r>
       <w:r>
-        <w:t>seen below in my utils file (figure 18).</w:t>
+        <w:t>seen below in my utils file (figure 1</w:t>
+      </w:r>
+      <w:r>
+        <w:t>9</w:t>
+      </w:r>
+      <w:r>
+        <w:t>).</w:t>
       </w:r>
       <w:r>
         <w:rPr>
@@ -3861,7 +4066,7 @@
                     <pic:cNvPicPr/>
                   </pic:nvPicPr>
                   <pic:blipFill>
-                    <a:blip r:embed="rId24">
+                    <a:blip r:embed="rId25">
                       <a:extLst>
                         <a:ext uri="{28A0092B-C50C-407E-A947-70E740481C1C}">
                           <a14:useLocalDpi xmlns:a14="http://schemas.microsoft.com/office/drawing/2010/main" val="0"/>
@@ -3900,27 +4105,14 @@
       <w:r>
         <w:t xml:space="preserve">Figure </w:t>
       </w:r>
-      <w:r>
-        <w:fldChar w:fldCharType="begin"/>
-      </w:r>
-      <w:r>
-        <w:instrText xml:space="preserve"> SEQ Figure \* ARABIC </w:instrText>
-      </w:r>
-      <w:r>
-        <w:fldChar w:fldCharType="separate"/>
-      </w:r>
-      <w:r>
-        <w:rPr>
-          <w:noProof/>
-        </w:rPr>
-        <w:t>18</w:t>
-      </w:r>
-      <w:r>
-        <w:rPr>
-          <w:noProof/>
-        </w:rPr>
-        <w:fldChar w:fldCharType="end"/>
-      </w:r>
+      <w:fldSimple w:instr=" SEQ Figure \* ARABIC ">
+        <w:r>
+          <w:rPr>
+            <w:noProof/>
+          </w:rPr>
+          <w:t>19</w:t>
+        </w:r>
+      </w:fldSimple>
       <w:r>
         <w:t>: Axios Requests for the Basket</w:t>
       </w:r>
@@ -3936,10 +4128,10 @@
         </w:rPr>
         <w:lastRenderedPageBreak/>
         <w:drawing>
-          <wp:inline distT="0" distB="0" distL="0" distR="0" wp14:anchorId="68FEF7DD" wp14:editId="0827F92D">
-            <wp:extent cx="5415592" cy="3440868"/>
-            <wp:effectExtent l="19050" t="19050" r="13970" b="26670"/>
-            <wp:docPr id="20" name="Picture 20" descr="A screenshot of a computer&#10;&#10;Description automatically generated"/>
+          <wp:inline distT="0" distB="0" distL="0" distR="0" wp14:anchorId="024E3BFA" wp14:editId="291F237D">
+            <wp:extent cx="5524500" cy="3512425"/>
+            <wp:effectExtent l="19050" t="19050" r="19050" b="12065"/>
+            <wp:docPr id="21" name="Picture 21" descr="A screenshot of a computer&#10;&#10;Description automatically generated"/>
             <wp:cNvGraphicFramePr>
               <a:graphicFrameLocks xmlns:a="http://schemas.openxmlformats.org/drawingml/2006/main" noChangeAspect="1"/>
             </wp:cNvGraphicFramePr>
@@ -3947,11 +4139,11 @@
               <a:graphicData uri="http://schemas.openxmlformats.org/drawingml/2006/picture">
                 <pic:pic xmlns:pic="http://schemas.openxmlformats.org/drawingml/2006/picture">
                   <pic:nvPicPr>
-                    <pic:cNvPr id="20" name="Picture 20" descr="A screenshot of a computer&#10;&#10;Description automatically generated"/>
+                    <pic:cNvPr id="21" name="Picture 21" descr="A screenshot of a computer&#10;&#10;Description automatically generated"/>
                     <pic:cNvPicPr/>
                   </pic:nvPicPr>
                   <pic:blipFill>
-                    <a:blip r:embed="rId25" cstate="print">
+                    <a:blip r:embed="rId26" cstate="print">
                       <a:extLst>
                         <a:ext uri="{28A0092B-C50C-407E-A947-70E740481C1C}">
                           <a14:useLocalDpi xmlns:a14="http://schemas.microsoft.com/office/drawing/2010/main" val="0"/>
@@ -3965,7 +4157,7 @@
                   <pic:spPr>
                     <a:xfrm>
                       <a:off x="0" y="0"/>
-                      <a:ext cx="5445039" cy="3459577"/>
+                      <a:ext cx="5530087" cy="3515977"/>
                     </a:xfrm>
                     <a:prstGeom prst="rect">
                       <a:avLst/>
@@ -3990,14 +4182,27 @@
       <w:r>
         <w:t xml:space="preserve">Figure </w:t>
       </w:r>
-      <w:fldSimple w:instr=" SEQ Figure \* ARABIC ">
-        <w:r>
-          <w:rPr>
-            <w:noProof/>
-          </w:rPr>
-          <w:t>19</w:t>
-        </w:r>
-      </w:fldSimple>
+      <w:r>
+        <w:fldChar w:fldCharType="begin"/>
+      </w:r>
+      <w:r>
+        <w:instrText xml:space="preserve"> SEQ Figure \* ARABIC </w:instrText>
+      </w:r>
+      <w:r>
+        <w:fldChar w:fldCharType="separate"/>
+      </w:r>
+      <w:r>
+        <w:rPr>
+          <w:noProof/>
+        </w:rPr>
+        <w:t>20</w:t>
+      </w:r>
+      <w:r>
+        <w:rPr>
+          <w:noProof/>
+        </w:rPr>
+        <w:fldChar w:fldCharType="end"/>
+      </w:r>
       <w:r>
         <w:t>: Basket</w:t>
       </w:r>
@@ -4007,7 +4212,13 @@
         <w:t>A preview of the basket can be seen above</w:t>
       </w:r>
       <w:r>
-        <w:t xml:space="preserve"> (figure 19).</w:t>
+        <w:t xml:space="preserve"> (figure </w:t>
+      </w:r>
+      <w:r>
+        <w:t>20</w:t>
+      </w:r>
+      <w:r>
+        <w:t>).</w:t>
       </w:r>
       <w:r>
         <w:t xml:space="preserve"> </w:t>
@@ -4016,7 +4227,13 @@
         <w:t>On the right is where a user can change their delivery address</w:t>
       </w:r>
       <w:r>
-        <w:t xml:space="preserve"> and checkout. </w:t>
+        <w:t xml:space="preserve"> and checkout</w:t>
+      </w:r>
+      <w:r>
+        <w:t xml:space="preserve"> using a modal</w:t>
+      </w:r>
+      <w:r>
+        <w:t xml:space="preserve">. </w:t>
       </w:r>
       <w:r>
         <w:t>E</w:t>
@@ -4073,7 +4290,10 @@
         <w:t xml:space="preserve"> i</w:t>
       </w:r>
       <w:r>
-        <w:t>n this case the validation looks like figure 20</w:t>
+        <w:t xml:space="preserve">n this case the validation looks like figure </w:t>
+      </w:r>
+      <w:r>
+        <w:t>21</w:t>
       </w:r>
       <w:r>
         <w:t>.</w:t>
@@ -4110,7 +4330,7 @@
                     <pic:cNvPicPr/>
                   </pic:nvPicPr>
                   <pic:blipFill>
-                    <a:blip r:embed="rId26">
+                    <a:blip r:embed="rId27">
                       <a:extLst>
                         <a:ext uri="{28A0092B-C50C-407E-A947-70E740481C1C}">
                           <a14:useLocalDpi xmlns:a14="http://schemas.microsoft.com/office/drawing/2010/main" val="0"/>
@@ -4149,14 +4369,27 @@
       <w:r>
         <w:t xml:space="preserve">Figure </w:t>
       </w:r>
-      <w:fldSimple w:instr=" SEQ Figure \* ARABIC ">
-        <w:r>
-          <w:rPr>
-            <w:noProof/>
-          </w:rPr>
-          <w:t>20</w:t>
-        </w:r>
-      </w:fldSimple>
+      <w:r>
+        <w:fldChar w:fldCharType="begin"/>
+      </w:r>
+      <w:r>
+        <w:instrText xml:space="preserve"> SEQ Figure \* ARABIC </w:instrText>
+      </w:r>
+      <w:r>
+        <w:fldChar w:fldCharType="separate"/>
+      </w:r>
+      <w:r>
+        <w:rPr>
+          <w:noProof/>
+        </w:rPr>
+        <w:t>21</w:t>
+      </w:r>
+      <w:r>
+        <w:rPr>
+          <w:noProof/>
+        </w:rPr>
+        <w:fldChar w:fldCharType="end"/>
+      </w:r>
       <w:r>
         <w:t>: Basket Validation</w:t>
       </w:r>
@@ -4212,7 +4445,7 @@
         <w:t xml:space="preserve"> An example of this can be seen below in figure 2</w:t>
       </w:r>
       <w:r>
-        <w:t>1</w:t>
+        <w:t>2</w:t>
       </w:r>
       <w:r>
         <w:t>.</w:t>
@@ -4243,7 +4476,7 @@
                     <pic:cNvPicPr/>
                   </pic:nvPicPr>
                   <pic:blipFill>
-                    <a:blip r:embed="rId27" cstate="print">
+                    <a:blip r:embed="rId28" cstate="print">
                       <a:extLst>
                         <a:ext uri="{28A0092B-C50C-407E-A947-70E740481C1C}">
                           <a14:useLocalDpi xmlns:a14="http://schemas.microsoft.com/office/drawing/2010/main" val="0"/>
@@ -4282,27 +4515,14 @@
       <w:r>
         <w:t xml:space="preserve">Figure </w:t>
       </w:r>
-      <w:r>
-        <w:fldChar w:fldCharType="begin"/>
-      </w:r>
-      <w:r>
-        <w:instrText xml:space="preserve"> SEQ Figure \* ARABIC </w:instrText>
-      </w:r>
-      <w:r>
-        <w:fldChar w:fldCharType="separate"/>
-      </w:r>
-      <w:r>
-        <w:rPr>
-          <w:noProof/>
-        </w:rPr>
-        <w:t>21</w:t>
-      </w:r>
-      <w:r>
-        <w:rPr>
-          <w:noProof/>
-        </w:rPr>
-        <w:fldChar w:fldCharType="end"/>
-      </w:r>
+      <w:fldSimple w:instr=" SEQ Figure \* ARABIC ">
+        <w:r>
+          <w:rPr>
+            <w:noProof/>
+          </w:rPr>
+          <w:t>22</w:t>
+        </w:r>
+      </w:fldSimple>
       <w:r>
         <w:t>: Runtime Error I was experiencing</w:t>
       </w:r>
@@ -4336,7 +4556,19 @@
         <w:t xml:space="preserve">. </w:t>
       </w:r>
       <w:r>
-        <w:t>My Error and Loading components can be seen below (figure 22 &amp; 23).</w:t>
+        <w:t>My Error and Loading components can be seen below (figure 2</w:t>
+      </w:r>
+      <w:r>
+        <w:t>3</w:t>
+      </w:r>
+      <w:r>
+        <w:t xml:space="preserve"> &amp; 2</w:t>
+      </w:r>
+      <w:r>
+        <w:t>4</w:t>
+      </w:r>
+      <w:r>
+        <w:t>).</w:t>
       </w:r>
     </w:p>
     <w:p>
@@ -4364,7 +4596,7 @@
                     <pic:cNvPicPr/>
                   </pic:nvPicPr>
                   <pic:blipFill>
-                    <a:blip r:embed="rId28">
+                    <a:blip r:embed="rId29">
                       <a:extLst>
                         <a:ext uri="{28A0092B-C50C-407E-A947-70E740481C1C}">
                           <a14:useLocalDpi xmlns:a14="http://schemas.microsoft.com/office/drawing/2010/main" val="0"/>
@@ -4398,27 +4630,14 @@
       <w:r>
         <w:t xml:space="preserve">Figure </w:t>
       </w:r>
-      <w:r>
-        <w:fldChar w:fldCharType="begin"/>
-      </w:r>
-      <w:r>
-        <w:instrText xml:space="preserve"> SEQ Figure \* ARABIC </w:instrText>
-      </w:r>
-      <w:r>
-        <w:fldChar w:fldCharType="separate"/>
-      </w:r>
-      <w:r>
-        <w:rPr>
-          <w:noProof/>
-        </w:rPr>
-        <w:t>22</w:t>
-      </w:r>
-      <w:r>
-        <w:rPr>
-          <w:noProof/>
-        </w:rPr>
-        <w:fldChar w:fldCharType="end"/>
-      </w:r>
+      <w:fldSimple w:instr=" SEQ Figure \* ARABIC ">
+        <w:r>
+          <w:rPr>
+            <w:noProof/>
+          </w:rPr>
+          <w:t>23</w:t>
+        </w:r>
+      </w:fldSimple>
       <w:r>
         <w:t>: Error Component</w:t>
       </w:r>
@@ -4448,7 +4667,7 @@
                     <pic:cNvPicPr/>
                   </pic:nvPicPr>
                   <pic:blipFill>
-                    <a:blip r:embed="rId29">
+                    <a:blip r:embed="rId30">
                       <a:extLst>
                         <a:ext uri="{28A0092B-C50C-407E-A947-70E740481C1C}">
                           <a14:useLocalDpi xmlns:a14="http://schemas.microsoft.com/office/drawing/2010/main" val="0"/>
@@ -4487,27 +4706,14 @@
       <w:r>
         <w:t xml:space="preserve">Figure </w:t>
       </w:r>
-      <w:r>
-        <w:fldChar w:fldCharType="begin"/>
-      </w:r>
-      <w:r>
-        <w:instrText xml:space="preserve"> SEQ Figure \* ARABIC </w:instrText>
-      </w:r>
-      <w:r>
-        <w:fldChar w:fldCharType="separate"/>
-      </w:r>
-      <w:r>
-        <w:rPr>
-          <w:noProof/>
-        </w:rPr>
-        <w:t>23</w:t>
-      </w:r>
-      <w:r>
-        <w:rPr>
-          <w:noProof/>
-        </w:rPr>
-        <w:fldChar w:fldCharType="end"/>
-      </w:r>
+      <w:fldSimple w:instr=" SEQ Figure \* ARABIC ">
+        <w:r>
+          <w:rPr>
+            <w:noProof/>
+          </w:rPr>
+          <w:t>24</w:t>
+        </w:r>
+      </w:fldSimple>
       <w:r>
         <w:t>: Loading Component</w:t>
       </w:r>
@@ -4542,7 +4748,7 @@
                     <pic:cNvPicPr/>
                   </pic:nvPicPr>
                   <pic:blipFill>
-                    <a:blip r:embed="rId30">
+                    <a:blip r:embed="rId31">
                       <a:extLst>
                         <a:ext uri="{28A0092B-C50C-407E-A947-70E740481C1C}">
                           <a14:useLocalDpi xmlns:a14="http://schemas.microsoft.com/office/drawing/2010/main" val="0"/>
@@ -4581,7 +4787,13 @@
         <w:t xml:space="preserve"> you can see an example of my product page with the Error and Loading handling being conditionally applied</w:t>
       </w:r>
       <w:r>
-        <w:t xml:space="preserve"> (figure 24)</w:t>
+        <w:t xml:space="preserve"> (figure 2</w:t>
+      </w:r>
+      <w:r>
+        <w:t>5</w:t>
+      </w:r>
+      <w:r>
+        <w:t>)</w:t>
       </w:r>
       <w:r>
         <w:t>.</w:t>
@@ -4634,27 +4846,14 @@
                             <w:r>
                               <w:t xml:space="preserve">Figure </w:t>
                             </w:r>
-                            <w:r>
-                              <w:fldChar w:fldCharType="begin"/>
-                            </w:r>
-                            <w:r>
-                              <w:instrText xml:space="preserve"> SEQ Figure \* ARABIC </w:instrText>
-                            </w:r>
-                            <w:r>
-                              <w:fldChar w:fldCharType="separate"/>
-                            </w:r>
-                            <w:r>
-                              <w:rPr>
-                                <w:noProof/>
-                              </w:rPr>
-                              <w:t>24</w:t>
-                            </w:r>
-                            <w:r>
-                              <w:rPr>
-                                <w:noProof/>
-                              </w:rPr>
-                              <w:fldChar w:fldCharType="end"/>
-                            </w:r>
+                            <w:fldSimple w:instr=" SEQ Figure \* ARABIC ">
+                              <w:r>
+                                <w:rPr>
+                                  <w:noProof/>
+                                </w:rPr>
+                                <w:t>25</w:t>
+                              </w:r>
+                            </w:fldSimple>
                             <w:r>
                               <w:t>: Product Page with Error and Loading Handling</w:t>
                             </w:r>
@@ -4675,11 +4874,7 @@
           </mc:Choice>
           <mc:Fallback>
             <w:pict>
-              <v:shapetype w14:anchorId="3F28A94A" id="_x0000_t202" coordsize="21600,21600" o:spt="202" path="m,l,21600r21600,l21600,xe">
-                <v:stroke joinstyle="miter"/>
-                <v:path gradientshapeok="t" o:connecttype="rect"/>
-              </v:shapetype>
-              <v:shape id="Text Box 28" o:spid="_x0000_s1026" type="#_x0000_t202" style="position:absolute;margin-left:0;margin-top:566.85pt;width:333.35pt;height:.05pt;z-index:251660288;visibility:visible;mso-wrap-style:square;mso-wrap-distance-left:9pt;mso-wrap-distance-top:0;mso-wrap-distance-right:9pt;mso-wrap-distance-bottom:0;mso-position-horizontal:absolute;mso-position-horizontal-relative:text;mso-position-vertical:absolute;mso-position-vertical-relative:text;v-text-anchor:top" o:gfxdata="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" stroked="f">
+              <v:shape w14:anchorId="3F28A94A" id="Text Box 28" o:spid="_x0000_s1027" type="#_x0000_t202" style="position:absolute;margin-left:0;margin-top:566.85pt;width:333.35pt;height:.05pt;z-index:251660288;visibility:visible;mso-wrap-style:square;mso-wrap-distance-left:9pt;mso-wrap-distance-top:0;mso-wrap-distance-right:9pt;mso-wrap-distance-bottom:0;mso-position-horizontal:absolute;mso-position-horizontal-relative:text;mso-position-vertical:absolute;mso-position-vertical-relative:text;v-text-anchor:top" o:gfxdata="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" stroked="f">
                 <v:textbox style="mso-fit-shape-to-text:t" inset="0,0,0,0">
                   <w:txbxContent>
                     <w:p>
@@ -4689,27 +4884,14 @@
                       <w:r>
                         <w:t xml:space="preserve">Figure </w:t>
                       </w:r>
-                      <w:r>
-                        <w:fldChar w:fldCharType="begin"/>
-                      </w:r>
-                      <w:r>
-                        <w:instrText xml:space="preserve"> SEQ Figure \* ARABIC </w:instrText>
-                      </w:r>
-                      <w:r>
-                        <w:fldChar w:fldCharType="separate"/>
-                      </w:r>
-                      <w:r>
-                        <w:rPr>
-                          <w:noProof/>
-                        </w:rPr>
-                        <w:t>24</w:t>
-                      </w:r>
-                      <w:r>
-                        <w:rPr>
-                          <w:noProof/>
-                        </w:rPr>
-                        <w:fldChar w:fldCharType="end"/>
-                      </w:r>
+                      <w:fldSimple w:instr=" SEQ Figure \* ARABIC ">
+                        <w:r>
+                          <w:rPr>
+                            <w:noProof/>
+                          </w:rPr>
+                          <w:t>25</w:t>
+                        </w:r>
+                      </w:fldSimple>
                       <w:r>
                         <w:t>: Product Page with Error and Loading Handling</w:t>
                       </w:r>
@@ -4937,7 +5119,13 @@
         <w:t xml:space="preserve"> I was able to merge and push these changes to the cloud</w:t>
       </w:r>
       <w:r>
-        <w:t>. All of these changes were documented with commit messages</w:t>
+        <w:t xml:space="preserve">. </w:t>
+      </w:r>
+      <w:r>
+        <w:t>All</w:t>
+      </w:r>
+      <w:r>
+        <w:t xml:space="preserve"> these changes were documented with commit messages</w:t>
       </w:r>
       <w:r>
         <w:t xml:space="preserve"> that serve as a log for </w:t>
@@ -4948,6 +5136,88 @@
       <w:r>
         <w:t xml:space="preserve"> or others in the future to look at and understand.</w:t>
       </w:r>
+      <w:r>
+        <w:t xml:space="preserve"> Here is a snapshot of some of the changes I have pushed </w:t>
+      </w:r>
+      <w:r>
+        <w:t>to various aspects of my project (see figure).</w:t>
+      </w:r>
+    </w:p>
+    <w:p>
+      <w:pPr>
+        <w:keepNext/>
+        <w:jc w:val="center"/>
+      </w:pPr>
+      <w:r>
+        <w:rPr>
+          <w:noProof/>
+        </w:rPr>
+        <w:drawing>
+          <wp:inline distT="0" distB="0" distL="0" distR="0" wp14:anchorId="2234B65C" wp14:editId="44183644">
+            <wp:extent cx="5036029" cy="2665437"/>
+            <wp:effectExtent l="19050" t="19050" r="12700" b="20955"/>
+            <wp:docPr id="17" name="Picture 17" descr="A screenshot of a computer&#10;&#10;Description automatically generated"/>
+            <wp:cNvGraphicFramePr>
+              <a:graphicFrameLocks xmlns:a="http://schemas.openxmlformats.org/drawingml/2006/main" noChangeAspect="1"/>
+            </wp:cNvGraphicFramePr>
+            <a:graphic xmlns:a="http://schemas.openxmlformats.org/drawingml/2006/main">
+              <a:graphicData uri="http://schemas.openxmlformats.org/drawingml/2006/picture">
+                <pic:pic xmlns:pic="http://schemas.openxmlformats.org/drawingml/2006/picture">
+                  <pic:nvPicPr>
+                    <pic:cNvPr id="17" name="Picture 17" descr="A screenshot of a computer&#10;&#10;Description automatically generated"/>
+                    <pic:cNvPicPr/>
+                  </pic:nvPicPr>
+                  <pic:blipFill>
+                    <a:blip r:embed="rId32">
+                      <a:extLst>
+                        <a:ext uri="{28A0092B-C50C-407E-A947-70E740481C1C}">
+                          <a14:useLocalDpi xmlns:a14="http://schemas.microsoft.com/office/drawing/2010/main" val="0"/>
+                        </a:ext>
+                      </a:extLst>
+                    </a:blip>
+                    <a:stretch>
+                      <a:fillRect/>
+                    </a:stretch>
+                  </pic:blipFill>
+                  <pic:spPr>
+                    <a:xfrm>
+                      <a:off x="0" y="0"/>
+                      <a:ext cx="5040232" cy="2667661"/>
+                    </a:xfrm>
+                    <a:prstGeom prst="rect">
+                      <a:avLst/>
+                    </a:prstGeom>
+                    <a:ln>
+                      <a:solidFill>
+                        <a:schemeClr val="tx1"/>
+                      </a:solidFill>
+                    </a:ln>
+                  </pic:spPr>
+                </pic:pic>
+              </a:graphicData>
+            </a:graphic>
+          </wp:inline>
+        </w:drawing>
+      </w:r>
+    </w:p>
+    <w:p>
+      <w:pPr>
+        <w:pStyle w:val="Caption"/>
+      </w:pPr>
+      <w:r>
+        <w:t xml:space="preserve">Figure </w:t>
+      </w:r>
+      <w:fldSimple w:instr=" SEQ Figure \* ARABIC ">
+        <w:r>
+          <w:rPr>
+            <w:noProof/>
+          </w:rPr>
+          <w:t>26</w:t>
+        </w:r>
+      </w:fldSimple>
+      <w:r>
+        <w:t>: Use of GitHub</w:t>
+      </w:r>
     </w:p>
     <w:p>
       <w:pPr>
@@ -4958,6 +5228,65 @@
       </w:r>
     </w:p>
     <w:p>
+      <w:r>
+        <w:t>Regarding</w:t>
+      </w:r>
+      <w:r>
+        <w:t xml:space="preserve"> security, </w:t>
+      </w:r>
+      <w:r>
+        <w:t>my</w:t>
+      </w:r>
+      <w:r>
+        <w:t xml:space="preserve"> </w:t>
+      </w:r>
+      <w:r>
+        <w:t xml:space="preserve">web application was developed using </w:t>
+      </w:r>
+      <w:r>
+        <w:t xml:space="preserve">a </w:t>
+      </w:r>
+      <w:r>
+        <w:t xml:space="preserve">JSON Server </w:t>
+      </w:r>
+      <w:r>
+        <w:t xml:space="preserve">Backend </w:t>
+      </w:r>
+      <w:r>
+        <w:t>wh</w:t>
+      </w:r>
+      <w:r>
+        <w:t xml:space="preserve">ich stores the data locally and therefore cannot be accessed by any malicious </w:t>
+      </w:r>
+      <w:r>
+        <w:t xml:space="preserve">external </w:t>
+      </w:r>
+      <w:r>
+        <w:t>entitie</w:t>
+      </w:r>
+      <w:r>
+        <w:t>s</w:t>
+      </w:r>
+      <w:r>
+        <w:t xml:space="preserve">. The data used also </w:t>
+      </w:r>
+      <w:r>
+        <w:t>did not</w:t>
+      </w:r>
+      <w:r>
+        <w:t xml:space="preserve"> </w:t>
+      </w:r>
+      <w:r>
+        <w:t>contain</w:t>
+      </w:r>
+      <w:r>
+        <w:t xml:space="preserve"> any sensitive or vulnerable information</w:t>
+      </w:r>
+      <w:r>
+        <w:t xml:space="preserve"> that could be used to harm.</w:t>
+      </w:r>
+    </w:p>
+    <w:p>
       <w:pPr>
         <w:pStyle w:val="Heading1"/>
       </w:pPr>
@@ -4966,8 +5295,8 @@
       </w:r>
     </w:p>
     <w:sectPr>
-      <w:headerReference w:type="default" r:id="rId31"/>
-      <w:footerReference w:type="default" r:id="rId32"/>
+      <w:headerReference w:type="default" r:id="rId33"/>
+      <w:footerReference w:type="default" r:id="rId34"/>
       <w:pgSz w:w="12240" w:h="15840"/>
       <w:pgMar w:top="1440" w:right="1440" w:bottom="1440" w:left="1440" w:header="708" w:footer="708" w:gutter="0"/>
       <w:cols w:space="708"/>

</xml_diff>